<commit_message>
random during the calls
</commit_message>
<xml_diff>
--- a/01-AWS/Serverless.docx
+++ b/01-AWS/Serverless.docx
@@ -26,7 +26,7 @@
       <w:sdtContent>
         <w:p>
           <w:pPr>
-            <w:pStyle w:val="Hlavikaobsahu"/>
+            <w:pStyle w:val="TOCHeading"/>
             <w:rPr>
               <w:b/>
               <w:color w:val="auto"/>
@@ -44,7 +44,7 @@
         </w:p>
         <w:p>
           <w:pPr>
-            <w:pStyle w:val="Obsah1"/>
+            <w:pStyle w:val="TOC1"/>
             <w:rPr>
               <w:rFonts w:eastAsiaTheme="minorEastAsia"/>
               <w:noProof/>
@@ -69,10 +69,10 @@
             </w:rPr>
             <w:fldChar w:fldCharType="separate"/>
           </w:r>
-          <w:hyperlink w:anchor="_Toc15935152" w:history="1">
+          <w:hyperlink w:anchor="_Toc15987075" w:history="1">
             <w:r>
               <w:rPr>
-                <w:rStyle w:val="Hypertextovprepojenie"/>
+                <w:rStyle w:val="Hyperlink"/>
                 <w:noProof/>
                 <w:lang w:val="en-US"/>
               </w:rPr>
@@ -88,7 +88,7 @@
             </w:r>
             <w:r>
               <w:rPr>
-                <w:rStyle w:val="Hypertextovprepojenie"/>
+                <w:rStyle w:val="Hyperlink"/>
                 <w:noProof/>
                 <w:lang w:val="en-US"/>
               </w:rPr>
@@ -113,7 +113,7 @@
                 <w:noProof/>
                 <w:webHidden/>
               </w:rPr>
-              <w:instrText xml:space="preserve"> PAGEREF _Toc15935152 \h </w:instrText>
+              <w:instrText xml:space="preserve"> PAGEREF _Toc15987075 \h </w:instrText>
             </w:r>
             <w:r>
               <w:rPr>
@@ -146,7 +146,7 @@
         </w:p>
         <w:p>
           <w:pPr>
-            <w:pStyle w:val="Obsah2"/>
+            <w:pStyle w:val="TOC2"/>
             <w:tabs>
               <w:tab w:val="left" w:pos="660"/>
               <w:tab w:val="right" w:leader="dot" w:pos="8777"/>
@@ -157,10 +157,10 @@
               <w:lang w:val="en-US"/>
             </w:rPr>
           </w:pPr>
-          <w:hyperlink w:anchor="_Toc15935153" w:history="1">
+          <w:hyperlink w:anchor="_Toc15987076" w:history="1">
             <w:r>
               <w:rPr>
-                <w:rStyle w:val="Hypertextovprepojenie"/>
+                <w:rStyle w:val="Hyperlink"/>
                 <w:noProof/>
                 <w:lang w:val="en-US"/>
                 <w14:scene3d>
@@ -182,7 +182,7 @@
             </w:r>
             <w:r>
               <w:rPr>
-                <w:rStyle w:val="Hypertextovprepojenie"/>
+                <w:rStyle w:val="Hyperlink"/>
                 <w:noProof/>
                 <w:lang w:val="en-US"/>
               </w:rPr>
@@ -207,7 +207,7 @@
                 <w:noProof/>
                 <w:webHidden/>
               </w:rPr>
-              <w:instrText xml:space="preserve"> PAGEREF _Toc15935153 \h </w:instrText>
+              <w:instrText xml:space="preserve"> PAGEREF _Toc15987076 \h </w:instrText>
             </w:r>
             <w:r>
               <w:rPr>
@@ -240,7 +240,7 @@
         </w:p>
         <w:p>
           <w:pPr>
-            <w:pStyle w:val="Obsah2"/>
+            <w:pStyle w:val="TOC2"/>
             <w:tabs>
               <w:tab w:val="left" w:pos="660"/>
               <w:tab w:val="right" w:leader="dot" w:pos="8777"/>
@@ -251,10 +251,10 @@
               <w:lang w:val="en-US"/>
             </w:rPr>
           </w:pPr>
-          <w:hyperlink w:anchor="_Toc15935154" w:history="1">
+          <w:hyperlink w:anchor="_Toc15987077" w:history="1">
             <w:r>
               <w:rPr>
-                <w:rStyle w:val="Hypertextovprepojenie"/>
+                <w:rStyle w:val="Hyperlink"/>
                 <w:noProof/>
                 <w:lang w:val="en-US"/>
                 <w14:scene3d>
@@ -276,14 +276,12 @@
             </w:r>
             <w:r>
               <w:rPr>
-                <w:rStyle w:val="Hypertextovprepojenie"/>
+                <w:rStyle w:val="Hyperlink"/>
                 <w:noProof/>
                 <w:lang w:val="en-US"/>
               </w:rPr>
               <w:t>AWS SAM CLI</w:t>
             </w:r>
-            <w:bookmarkStart w:id="0" w:name="_GoBack"/>
-            <w:bookmarkEnd w:id="0"/>
             <w:r>
               <w:rPr>
                 <w:noProof/>
@@ -303,7 +301,7 @@
                 <w:noProof/>
                 <w:webHidden/>
               </w:rPr>
-              <w:instrText xml:space="preserve"> PAGEREF _Toc15935154 \h </w:instrText>
+              <w:instrText xml:space="preserve"> PAGEREF _Toc15987077 \h </w:instrText>
             </w:r>
             <w:r>
               <w:rPr>
@@ -336,7 +334,7 @@
         </w:p>
         <w:p>
           <w:pPr>
-            <w:pStyle w:val="Obsah2"/>
+            <w:pStyle w:val="TOC2"/>
             <w:tabs>
               <w:tab w:val="left" w:pos="660"/>
               <w:tab w:val="right" w:leader="dot" w:pos="8777"/>
@@ -347,10 +345,10 @@
               <w:lang w:val="en-US"/>
             </w:rPr>
           </w:pPr>
-          <w:hyperlink w:anchor="_Toc15935155" w:history="1">
+          <w:hyperlink w:anchor="_Toc15987078" w:history="1">
             <w:r>
               <w:rPr>
-                <w:rStyle w:val="Hypertextovprepojenie"/>
+                <w:rStyle w:val="Hyperlink"/>
                 <w:noProof/>
                 <w:lang w:val="en-US"/>
                 <w14:scene3d>
@@ -372,7 +370,7 @@
             </w:r>
             <w:r>
               <w:rPr>
-                <w:rStyle w:val="Hypertextovprepojenie"/>
+                <w:rStyle w:val="Hyperlink"/>
                 <w:noProof/>
                 <w:lang w:val="en-US"/>
               </w:rPr>
@@ -397,7 +395,7 @@
                 <w:noProof/>
                 <w:webHidden/>
               </w:rPr>
-              <w:instrText xml:space="preserve"> PAGEREF _Toc15935155 \h </w:instrText>
+              <w:instrText xml:space="preserve"> PAGEREF _Toc15987078 \h </w:instrText>
             </w:r>
             <w:r>
               <w:rPr>
@@ -430,17 +428,17 @@
         </w:p>
         <w:p>
           <w:pPr>
-            <w:pStyle w:val="Obsah1"/>
+            <w:pStyle w:val="TOC1"/>
             <w:rPr>
               <w:rFonts w:eastAsiaTheme="minorEastAsia"/>
               <w:noProof/>
               <w:lang w:val="en-US"/>
             </w:rPr>
           </w:pPr>
-          <w:hyperlink w:anchor="_Toc15935156" w:history="1">
+          <w:hyperlink w:anchor="_Toc15987079" w:history="1">
             <w:r>
               <w:rPr>
-                <w:rStyle w:val="Hypertextovprepojenie"/>
+                <w:rStyle w:val="Hyperlink"/>
                 <w:noProof/>
                 <w:lang w:val="en-US"/>
               </w:rPr>
@@ -456,7 +454,7 @@
             </w:r>
             <w:r>
               <w:rPr>
-                <w:rStyle w:val="Hypertextovprepojenie"/>
+                <w:rStyle w:val="Hyperlink"/>
                 <w:noProof/>
                 <w:lang w:val="en-US"/>
               </w:rPr>
@@ -481,7 +479,7 @@
                 <w:noProof/>
                 <w:webHidden/>
               </w:rPr>
-              <w:instrText xml:space="preserve"> PAGEREF _Toc15935156 \h </w:instrText>
+              <w:instrText xml:space="preserve"> PAGEREF _Toc15987079 \h </w:instrText>
             </w:r>
             <w:r>
               <w:rPr>
@@ -514,17 +512,17 @@
         </w:p>
         <w:p>
           <w:pPr>
-            <w:pStyle w:val="Obsah1"/>
+            <w:pStyle w:val="TOC1"/>
             <w:rPr>
               <w:rFonts w:eastAsiaTheme="minorEastAsia"/>
               <w:noProof/>
               <w:lang w:val="en-US"/>
             </w:rPr>
           </w:pPr>
-          <w:hyperlink w:anchor="_Toc15935157" w:history="1">
+          <w:hyperlink w:anchor="_Toc15987080" w:history="1">
             <w:r>
               <w:rPr>
-                <w:rStyle w:val="Hypertextovprepojenie"/>
+                <w:rStyle w:val="Hyperlink"/>
                 <w:noProof/>
               </w:rPr>
               <w:t>3.</w:t>
@@ -539,7 +537,7 @@
             </w:r>
             <w:r>
               <w:rPr>
-                <w:rStyle w:val="Hypertextovprepojenie"/>
+                <w:rStyle w:val="Hyperlink"/>
                 <w:noProof/>
               </w:rPr>
               <w:t>API Gateway</w:t>
@@ -563,7 +561,7 @@
                 <w:noProof/>
                 <w:webHidden/>
               </w:rPr>
-              <w:instrText xml:space="preserve"> PAGEREF _Toc15935157 \h </w:instrText>
+              <w:instrText xml:space="preserve"> PAGEREF _Toc15987080 \h </w:instrText>
             </w:r>
             <w:r>
               <w:rPr>
@@ -596,7 +594,7 @@
         </w:p>
         <w:p>
           <w:pPr>
-            <w:pStyle w:val="Obsah2"/>
+            <w:pStyle w:val="TOC2"/>
             <w:tabs>
               <w:tab w:val="left" w:pos="660"/>
               <w:tab w:val="right" w:leader="dot" w:pos="8777"/>
@@ -607,10 +605,10 @@
               <w:lang w:val="en-US"/>
             </w:rPr>
           </w:pPr>
-          <w:hyperlink w:anchor="_Toc15935158" w:history="1">
+          <w:hyperlink w:anchor="_Toc15987081" w:history="1">
             <w:r>
               <w:rPr>
-                <w:rStyle w:val="Hypertextovprepojenie"/>
+                <w:rStyle w:val="Hyperlink"/>
                 <w:noProof/>
                 <w14:scene3d>
                   <w14:camera w14:prst="orthographicFront"/>
@@ -631,7 +629,7 @@
             </w:r>
             <w:r>
               <w:rPr>
-                <w:rStyle w:val="Hypertextovprepojenie"/>
+                <w:rStyle w:val="Hyperlink"/>
                 <w:noProof/>
               </w:rPr>
               <w:t>API Gateway Private Endpoints</w:t>
@@ -655,7 +653,7 @@
                 <w:noProof/>
                 <w:webHidden/>
               </w:rPr>
-              <w:instrText xml:space="preserve"> PAGEREF _Toc15935158 \h </w:instrText>
+              <w:instrText xml:space="preserve"> PAGEREF _Toc15987081 \h </w:instrText>
             </w:r>
             <w:r>
               <w:rPr>
@@ -731,7 +729,7 @@
           <w:lang w:val="en-US"/>
         </w:rPr>
       </w:pPr>
-      <w:bookmarkStart w:id="1" w:name="_Toc15935152"/>
+      <w:bookmarkStart w:id="0" w:name="_Toc15987075"/>
       <w:r>
         <w:rPr>
           <w:lang w:val="en-US"/>
@@ -745,7 +743,7 @@
         </w:rPr>
         <w:t xml:space="preserve"> (Serverless Application Model)</w:t>
       </w:r>
-      <w:bookmarkEnd w:id="1"/>
+      <w:bookmarkEnd w:id="0"/>
     </w:p>
     <w:p>
       <w:pPr>
@@ -815,14 +813,14 @@
           <w:lang w:val="en-US"/>
         </w:rPr>
       </w:pPr>
-      <w:bookmarkStart w:id="2" w:name="_Toc15935153"/>
+      <w:bookmarkStart w:id="1" w:name="_Toc15987076"/>
       <w:r>
         <w:rPr>
           <w:lang w:val="en-US"/>
         </w:rPr>
         <w:t>The file</w:t>
       </w:r>
-      <w:bookmarkEnd w:id="2"/>
+      <w:bookmarkEnd w:id="1"/>
     </w:p>
     <w:p>
       <w:pPr>
@@ -881,7 +879,7 @@
       <w:hyperlink r:id="rId10" w:history="1">
         <w:r>
           <w:rPr>
-            <w:rStyle w:val="Hypertextovprepojenie"/>
+            <w:rStyle w:val="Hyperlink"/>
             <w:lang w:val="en-US"/>
           </w:rPr>
           <w:t>https://bit.y/2xWycnj</w:t>
@@ -901,15 +899,14 @@
           <w:lang w:val="en-US"/>
         </w:rPr>
       </w:pPr>
-      <w:bookmarkStart w:id="3" w:name="_Toc15935154"/>
+      <w:bookmarkStart w:id="2" w:name="_Toc15987077"/>
       <w:r>
         <w:rPr>
           <w:lang w:val="en-US"/>
         </w:rPr>
-        <w:lastRenderedPageBreak/>
         <w:t>AWS SAM CLI</w:t>
       </w:r>
-      <w:bookmarkEnd w:id="3"/>
+      <w:bookmarkEnd w:id="2"/>
       <w:r>
         <w:rPr>
           <w:lang w:val="en-US"/>
@@ -927,21 +924,7 @@
         <w:rPr>
           <w:lang w:val="en-US"/>
         </w:rPr>
-        <w:t xml:space="preserve">CLI tool for local development, debugging, testing, deploying and monitoring serverless applications. Uses open source docker-lambda images to mimic Lambda’s execution environment such as timeout, memory limits, </w:t>
-      </w:r>
-      <w:proofErr w:type="gramStart"/>
-      <w:r>
-        <w:rPr>
-          <w:lang w:val="en-US"/>
-        </w:rPr>
-        <w:t>runtimes</w:t>
-      </w:r>
-      <w:proofErr w:type="gramEnd"/>
-      <w:r>
-        <w:rPr>
-          <w:lang w:val="en-US"/>
-        </w:rPr>
-        <w:t>.</w:t>
+        <w:t>CLI tool for local development, debugging, testing, deploying and monitoring serverless applications. Uses open source docker-lambda images to mimic Lambda’s execution environment such as timeout, memory limits, runtimes.</w:t>
       </w:r>
     </w:p>
     <w:p>
@@ -951,14 +934,14 @@
           <w:lang w:val="en-US"/>
         </w:rPr>
       </w:pPr>
-      <w:bookmarkStart w:id="4" w:name="_Toc15935155"/>
+      <w:bookmarkStart w:id="3" w:name="_Toc15987078"/>
       <w:r>
         <w:rPr>
           <w:lang w:val="en-US"/>
         </w:rPr>
         <w:t>StepFunctions</w:t>
       </w:r>
-      <w:bookmarkEnd w:id="4"/>
+      <w:bookmarkEnd w:id="3"/>
     </w:p>
     <w:p>
       <w:pPr>
@@ -967,19 +950,18 @@
           <w:lang w:val="en-US"/>
         </w:rPr>
       </w:pPr>
-      <w:bookmarkStart w:id="5" w:name="_Toc15935156"/>
+      <w:bookmarkStart w:id="4" w:name="_Toc15987079"/>
       <w:r>
         <w:rPr>
           <w:lang w:val="en-US"/>
         </w:rPr>
-        <w:lastRenderedPageBreak/>
         <w:t>Lambda – versions and aliases</w:t>
       </w:r>
-      <w:bookmarkEnd w:id="5"/>
+      <w:bookmarkEnd w:id="4"/>
     </w:p>
     <w:p>
       <w:pPr>
-        <w:pStyle w:val="Odsekzoznamu"/>
+        <w:pStyle w:val="ListParagraph"/>
         <w:numPr>
           <w:ilvl w:val="0"/>
           <w:numId w:val="54"/>
@@ -997,7 +979,7 @@
     </w:p>
     <w:p>
       <w:pPr>
-        <w:pStyle w:val="Odsekzoznamu"/>
+        <w:pStyle w:val="ListParagraph"/>
         <w:numPr>
           <w:ilvl w:val="0"/>
           <w:numId w:val="54"/>
@@ -1015,7 +997,7 @@
     </w:p>
     <w:p>
       <w:pPr>
-        <w:pStyle w:val="Odsekzoznamu"/>
+        <w:pStyle w:val="ListParagraph"/>
         <w:numPr>
           <w:ilvl w:val="0"/>
           <w:numId w:val="54"/>
@@ -1028,26 +1010,12 @@
         <w:rPr>
           <w:lang w:val="en-US"/>
         </w:rPr>
-        <w:t xml:space="preserve">After you publish a version it </w:t>
-      </w:r>
-      <w:proofErr w:type="spellStart"/>
-      <w:r>
-        <w:rPr>
-          <w:lang w:val="en-US"/>
-        </w:rPr>
-        <w:t>can not</w:t>
-      </w:r>
-      <w:proofErr w:type="spellEnd"/>
-      <w:r>
-        <w:rPr>
-          <w:lang w:val="en-US"/>
-        </w:rPr>
-        <w:t xml:space="preserve"> be charged</w:t>
+        <w:t>After you publish a version it can not be charged</w:t>
       </w:r>
     </w:p>
     <w:p>
       <w:pPr>
-        <w:pStyle w:val="Odsekzoznamu"/>
+        <w:pStyle w:val="ListParagraph"/>
         <w:numPr>
           <w:ilvl w:val="0"/>
           <w:numId w:val="54"/>
@@ -1065,7 +1033,7 @@
     </w:p>
     <w:p>
       <w:pPr>
-        <w:pStyle w:val="Odsekzoznamu"/>
+        <w:pStyle w:val="ListParagraph"/>
         <w:numPr>
           <w:ilvl w:val="0"/>
           <w:numId w:val="54"/>
@@ -1083,7 +1051,7 @@
     </w:p>
     <w:p>
       <w:pPr>
-        <w:pStyle w:val="Odsekzoznamu"/>
+        <w:pStyle w:val="ListParagraph"/>
         <w:numPr>
           <w:ilvl w:val="0"/>
           <w:numId w:val="54"/>
@@ -1101,7 +1069,7 @@
     </w:p>
     <w:p>
       <w:pPr>
-        <w:pStyle w:val="Odsekzoznamu"/>
+        <w:pStyle w:val="ListParagraph"/>
         <w:numPr>
           <w:ilvl w:val="0"/>
           <w:numId w:val="54"/>
@@ -1114,26 +1082,12 @@
         <w:rPr>
           <w:lang w:val="en-US"/>
         </w:rPr>
-        <w:t xml:space="preserve">Each alias has unique </w:t>
-      </w:r>
-      <w:proofErr w:type="spellStart"/>
-      <w:r>
-        <w:rPr>
-          <w:lang w:val="en-US"/>
-        </w:rPr>
-        <w:t>arn</w:t>
-      </w:r>
-      <w:proofErr w:type="spellEnd"/>
-      <w:r>
-        <w:rPr>
-          <w:lang w:val="en-US"/>
-        </w:rPr>
-        <w:t xml:space="preserve"> </w:t>
+        <w:t xml:space="preserve">Each alias has unique arn </w:t>
       </w:r>
     </w:p>
     <w:p>
       <w:pPr>
-        <w:pStyle w:val="Odsekzoznamu"/>
+        <w:pStyle w:val="ListParagraph"/>
         <w:numPr>
           <w:ilvl w:val="0"/>
           <w:numId w:val="54"/>
@@ -1142,19 +1096,11 @@
           <w:lang w:val="en-US"/>
         </w:rPr>
       </w:pPr>
-      <w:proofErr w:type="spellStart"/>
       <w:r>
         <w:rPr>
           <w:lang w:val="en-US"/>
         </w:rPr>
-        <w:t>Alieses</w:t>
-      </w:r>
-      <w:proofErr w:type="spellEnd"/>
-      <w:r>
-        <w:rPr>
-          <w:lang w:val="en-US"/>
-        </w:rPr>
-        <w:t xml:space="preserve"> can be modified. </w:t>
+        <w:t xml:space="preserve">Alieses can be modified. </w:t>
       </w:r>
       <w:r>
         <w:rPr>
@@ -1166,7 +1112,7 @@
     </w:p>
     <w:p>
       <w:pPr>
-        <w:pStyle w:val="Odsekzoznamu"/>
+        <w:pStyle w:val="ListParagraph"/>
         <w:numPr>
           <w:ilvl w:val="0"/>
           <w:numId w:val="54"/>
@@ -1235,185 +1181,25 @@
       <w:pPr>
         <w:pStyle w:val="1Nadpis"/>
       </w:pPr>
-      <w:bookmarkStart w:id="6" w:name="_Toc13776918"/>
-      <w:bookmarkStart w:id="7" w:name="_Toc15935157"/>
+      <w:bookmarkStart w:id="5" w:name="_Toc13776918"/>
+      <w:bookmarkStart w:id="6" w:name="_Toc15987080"/>
       <w:r>
-        <w:lastRenderedPageBreak/>
         <w:t xml:space="preserve">API </w:t>
       </w:r>
-      <w:proofErr w:type="spellStart"/>
       <w:r>
         <w:t>Gateway</w:t>
       </w:r>
+      <w:bookmarkEnd w:id="5"/>
       <w:bookmarkEnd w:id="6"/>
-      <w:bookmarkEnd w:id="7"/>
-      <w:proofErr w:type="spellEnd"/>
     </w:p>
     <w:p>
-      <w:proofErr w:type="spellStart"/>
       <w:r>
-        <w:t>You</w:t>
-      </w:r>
-      <w:proofErr w:type="spellEnd"/>
-      <w:r>
-        <w:t xml:space="preserve"> </w:t>
-      </w:r>
-      <w:proofErr w:type="spellStart"/>
-      <w:r>
-        <w:t>can</w:t>
-      </w:r>
-      <w:proofErr w:type="spellEnd"/>
-      <w:r>
-        <w:t xml:space="preserve"> </w:t>
-      </w:r>
-      <w:proofErr w:type="spellStart"/>
-      <w:r>
-        <w:t>create</w:t>
-      </w:r>
-      <w:proofErr w:type="spellEnd"/>
-      <w:r>
-        <w:t xml:space="preserve"> </w:t>
-      </w:r>
-      <w:proofErr w:type="spellStart"/>
-      <w:r>
-        <w:t>APIs</w:t>
-      </w:r>
-      <w:proofErr w:type="spellEnd"/>
-      <w:r>
-        <w:t xml:space="preserve"> </w:t>
-      </w:r>
-      <w:proofErr w:type="spellStart"/>
-      <w:r>
-        <w:t>for</w:t>
-      </w:r>
-      <w:proofErr w:type="spellEnd"/>
-      <w:r>
-        <w:t xml:space="preserve"> </w:t>
-      </w:r>
-      <w:proofErr w:type="spellStart"/>
-      <w:r>
-        <w:t>use</w:t>
-      </w:r>
-      <w:proofErr w:type="spellEnd"/>
-      <w:r>
-        <w:t xml:space="preserve"> in </w:t>
-      </w:r>
-      <w:proofErr w:type="spellStart"/>
-      <w:r>
-        <w:t>your</w:t>
-      </w:r>
-      <w:proofErr w:type="spellEnd"/>
-      <w:r>
-        <w:t xml:space="preserve"> </w:t>
-      </w:r>
-      <w:proofErr w:type="spellStart"/>
-      <w:r>
-        <w:t>own</w:t>
-      </w:r>
-      <w:proofErr w:type="spellEnd"/>
-      <w:r>
-        <w:t xml:space="preserve"> </w:t>
-      </w:r>
-      <w:proofErr w:type="spellStart"/>
-      <w:r>
-        <w:t>client</w:t>
-      </w:r>
-      <w:proofErr w:type="spellEnd"/>
-      <w:r>
-        <w:t xml:space="preserve"> </w:t>
-      </w:r>
-      <w:proofErr w:type="spellStart"/>
-      <w:r>
-        <w:t>applications</w:t>
-      </w:r>
-      <w:proofErr w:type="spellEnd"/>
-      <w:r>
-        <w:t xml:space="preserve"> (</w:t>
-      </w:r>
-      <w:proofErr w:type="spellStart"/>
-      <w:r>
-        <w:t>apps</w:t>
-      </w:r>
-      <w:proofErr w:type="spellEnd"/>
-      <w:r>
-        <w:t xml:space="preserve">) or </w:t>
-      </w:r>
-      <w:proofErr w:type="spellStart"/>
-      <w:r>
-        <w:t>you</w:t>
-      </w:r>
-      <w:proofErr w:type="spellEnd"/>
-      <w:r>
-        <w:t xml:space="preserve"> </w:t>
-      </w:r>
-      <w:proofErr w:type="spellStart"/>
-      <w:r>
-        <w:t>can</w:t>
-      </w:r>
-      <w:proofErr w:type="spellEnd"/>
-      <w:r>
-        <w:t xml:space="preserve"> </w:t>
-      </w:r>
-      <w:proofErr w:type="spellStart"/>
-      <w:r>
-        <w:t>make</w:t>
-      </w:r>
-      <w:proofErr w:type="spellEnd"/>
-      <w:r>
-        <w:t xml:space="preserve"> </w:t>
-      </w:r>
-      <w:proofErr w:type="spellStart"/>
-      <w:r>
-        <w:t>your</w:t>
-      </w:r>
-      <w:proofErr w:type="spellEnd"/>
-      <w:r>
-        <w:t xml:space="preserve"> </w:t>
-      </w:r>
-      <w:proofErr w:type="spellStart"/>
-      <w:r>
-        <w:t>APIs</w:t>
-      </w:r>
-      <w:proofErr w:type="spellEnd"/>
-      <w:r>
-        <w:t xml:space="preserve"> </w:t>
-      </w:r>
-      <w:proofErr w:type="spellStart"/>
-      <w:r>
-        <w:t>available</w:t>
-      </w:r>
-      <w:proofErr w:type="spellEnd"/>
-      <w:r>
-        <w:t xml:space="preserve"> to </w:t>
-      </w:r>
-      <w:proofErr w:type="spellStart"/>
-      <w:r>
-        <w:t>third</w:t>
-      </w:r>
-      <w:proofErr w:type="spellEnd"/>
-      <w:r>
-        <w:t xml:space="preserve">-party </w:t>
-      </w:r>
-      <w:proofErr w:type="spellStart"/>
-      <w:r>
-        <w:t>app</w:t>
-      </w:r>
-      <w:proofErr w:type="spellEnd"/>
-      <w:r>
-        <w:t xml:space="preserve"> </w:t>
-      </w:r>
-      <w:proofErr w:type="spellStart"/>
-      <w:r>
-        <w:t>developers</w:t>
-      </w:r>
-      <w:proofErr w:type="spellEnd"/>
-      <w:r>
-        <w:t>.</w:t>
+        <w:t>You can create APIs for use in your own client applications (apps) or you can make your APIs available to third-party app developers.</w:t>
       </w:r>
     </w:p>
     <w:p>
       <w:pPr>
-        <w:pStyle w:val="Odsekzoznamu"/>
+        <w:pStyle w:val="ListParagraph"/>
         <w:numPr>
           <w:ilvl w:val="0"/>
           <w:numId w:val="56"/>
@@ -1421,676 +1207,57 @@
         <w:jc w:val="both"/>
       </w:pPr>
       <w:r>
-        <w:t xml:space="preserve">REST – </w:t>
+        <w:t>REST – stateless</w:t>
       </w:r>
-      <w:proofErr w:type="spellStart"/>
-      <w:r>
-        <w:t>stateless</w:t>
-      </w:r>
-      <w:proofErr w:type="spellEnd"/>
     </w:p>
     <w:p>
       <w:pPr>
-        <w:pStyle w:val="Odsekzoznamu"/>
+        <w:pStyle w:val="ListParagraph"/>
         <w:numPr>
           <w:ilvl w:val="0"/>
           <w:numId w:val="56"/>
         </w:numPr>
         <w:jc w:val="both"/>
       </w:pPr>
-      <w:proofErr w:type="spellStart"/>
       <w:r>
-        <w:t>WebSocket</w:t>
-      </w:r>
-      <w:proofErr w:type="spellEnd"/>
-      <w:r>
-        <w:t xml:space="preserve"> – </w:t>
-      </w:r>
-      <w:proofErr w:type="spellStart"/>
-      <w:r>
-        <w:t>stateful</w:t>
-      </w:r>
-      <w:proofErr w:type="spellEnd"/>
-      <w:r>
-        <w:t xml:space="preserve"> API </w:t>
-      </w:r>
-      <w:proofErr w:type="spellStart"/>
-      <w:r>
-        <w:t>specific</w:t>
-      </w:r>
-      <w:proofErr w:type="spellEnd"/>
-      <w:r>
-        <w:t xml:space="preserve"> entity – </w:t>
-      </w:r>
-      <w:proofErr w:type="spellStart"/>
-      <w:r>
-        <w:t>route</w:t>
-      </w:r>
-      <w:proofErr w:type="spellEnd"/>
-      <w:r>
-        <w:t>. (</w:t>
-      </w:r>
-      <w:proofErr w:type="spellStart"/>
-      <w:r>
-        <w:t>real</w:t>
-      </w:r>
-      <w:proofErr w:type="spellEnd"/>
-      <w:r>
-        <w:t xml:space="preserve"> </w:t>
-      </w:r>
-      <w:proofErr w:type="spellStart"/>
-      <w:r>
-        <w:t>time</w:t>
-      </w:r>
-      <w:proofErr w:type="spellEnd"/>
-      <w:r>
-        <w:t xml:space="preserve"> chat </w:t>
-      </w:r>
-      <w:proofErr w:type="spellStart"/>
-      <w:r>
-        <w:t>app</w:t>
-      </w:r>
-      <w:proofErr w:type="spellEnd"/>
-      <w:r>
-        <w:t xml:space="preserve">: </w:t>
-      </w:r>
-      <w:proofErr w:type="spellStart"/>
-      <w:r>
-        <w:t>onConnect</w:t>
-      </w:r>
-      <w:proofErr w:type="spellEnd"/>
-      <w:r>
-        <w:t xml:space="preserve">, </w:t>
-      </w:r>
-      <w:proofErr w:type="spellStart"/>
-      <w:r>
-        <w:t>onDisconnect</w:t>
-      </w:r>
-      <w:proofErr w:type="spellEnd"/>
-      <w:r>
-        <w:t xml:space="preserve">, </w:t>
-      </w:r>
-      <w:proofErr w:type="spellStart"/>
-      <w:r>
-        <w:t>sendMessage</w:t>
-      </w:r>
-      <w:proofErr w:type="spellEnd"/>
-      <w:r>
-        <w:t xml:space="preserve">) </w:t>
+        <w:t xml:space="preserve">WebSocket – stateful API specific entity – route. (real time chat app: onConnect, onDisconnect, sendMessage) </w:t>
       </w:r>
     </w:p>
     <w:p>
       <w:r>
-        <w:t xml:space="preserve">A REST API </w:t>
-      </w:r>
-      <w:proofErr w:type="spellStart"/>
-      <w:r>
-        <w:t>receives</w:t>
-      </w:r>
-      <w:proofErr w:type="spellEnd"/>
-      <w:r>
-        <w:t xml:space="preserve"> </w:t>
-      </w:r>
-      <w:proofErr w:type="spellStart"/>
-      <w:r>
-        <w:t>message</w:t>
-      </w:r>
-      <w:proofErr w:type="spellEnd"/>
-      <w:r>
-        <w:t xml:space="preserve"> </w:t>
-      </w:r>
-      <w:proofErr w:type="spellStart"/>
-      <w:r>
-        <w:t>from</w:t>
-      </w:r>
-      <w:proofErr w:type="spellEnd"/>
-      <w:r>
-        <w:t xml:space="preserve"> </w:t>
-      </w:r>
-      <w:proofErr w:type="spellStart"/>
-      <w:r>
-        <w:t>the</w:t>
-      </w:r>
-      <w:proofErr w:type="spellEnd"/>
-      <w:r>
-        <w:t xml:space="preserve"> </w:t>
-      </w:r>
-      <w:proofErr w:type="spellStart"/>
-      <w:r>
-        <w:t>client</w:t>
-      </w:r>
-      <w:proofErr w:type="spellEnd"/>
-      <w:r>
-        <w:t xml:space="preserve"> and </w:t>
-      </w:r>
-      <w:proofErr w:type="spellStart"/>
-      <w:r>
-        <w:t>forwards</w:t>
-      </w:r>
-      <w:proofErr w:type="spellEnd"/>
-      <w:r>
-        <w:t xml:space="preserve"> </w:t>
-      </w:r>
-      <w:proofErr w:type="spellStart"/>
-      <w:r>
-        <w:t>those</w:t>
-      </w:r>
-      <w:proofErr w:type="spellEnd"/>
-      <w:r>
-        <w:t xml:space="preserve"> to </w:t>
-      </w:r>
-      <w:proofErr w:type="spellStart"/>
-      <w:r>
-        <w:t>the</w:t>
-      </w:r>
-      <w:proofErr w:type="spellEnd"/>
-      <w:r>
-        <w:t xml:space="preserve"> </w:t>
-      </w:r>
-      <w:proofErr w:type="spellStart"/>
-      <w:r>
-        <w:t>backend</w:t>
-      </w:r>
-      <w:proofErr w:type="spellEnd"/>
-      <w:r>
-        <w:t xml:space="preserve"> </w:t>
-      </w:r>
-      <w:proofErr w:type="spellStart"/>
-      <w:r>
-        <w:t>resource</w:t>
-      </w:r>
-      <w:proofErr w:type="spellEnd"/>
-      <w:r>
-        <w:t xml:space="preserve">. </w:t>
-      </w:r>
-      <w:proofErr w:type="spellStart"/>
-      <w:r>
-        <w:t>It</w:t>
-      </w:r>
-      <w:proofErr w:type="spellEnd"/>
-      <w:r>
-        <w:t xml:space="preserve"> </w:t>
-      </w:r>
-      <w:proofErr w:type="spellStart"/>
-      <w:r>
-        <w:t>also</w:t>
-      </w:r>
-      <w:proofErr w:type="spellEnd"/>
-      <w:r>
-        <w:t xml:space="preserve"> </w:t>
-      </w:r>
-      <w:proofErr w:type="spellStart"/>
-      <w:r>
-        <w:t>forwards</w:t>
-      </w:r>
-      <w:proofErr w:type="spellEnd"/>
-      <w:r>
-        <w:t xml:space="preserve"> </w:t>
-      </w:r>
-      <w:proofErr w:type="spellStart"/>
-      <w:r>
-        <w:t>responses</w:t>
-      </w:r>
-      <w:proofErr w:type="spellEnd"/>
-      <w:r>
-        <w:t xml:space="preserve"> </w:t>
-      </w:r>
-      <w:proofErr w:type="spellStart"/>
-      <w:r>
-        <w:t>from</w:t>
-      </w:r>
-      <w:proofErr w:type="spellEnd"/>
-      <w:r>
-        <w:t xml:space="preserve"> </w:t>
-      </w:r>
-      <w:proofErr w:type="spellStart"/>
-      <w:r>
-        <w:t>the</w:t>
-      </w:r>
-      <w:proofErr w:type="spellEnd"/>
-      <w:r>
-        <w:t xml:space="preserve"> </w:t>
-      </w:r>
-      <w:proofErr w:type="spellStart"/>
-      <w:r>
-        <w:t>backend</w:t>
-      </w:r>
-      <w:proofErr w:type="spellEnd"/>
-      <w:r>
-        <w:t xml:space="preserve"> to </w:t>
-      </w:r>
-      <w:proofErr w:type="spellStart"/>
-      <w:r>
-        <w:t>the</w:t>
-      </w:r>
-      <w:proofErr w:type="spellEnd"/>
-      <w:r>
-        <w:t xml:space="preserve"> </w:t>
-      </w:r>
-      <w:proofErr w:type="spellStart"/>
-      <w:r>
-        <w:t>client</w:t>
-      </w:r>
-      <w:proofErr w:type="spellEnd"/>
-      <w:r>
-        <w:t xml:space="preserve">. </w:t>
-      </w:r>
-      <w:proofErr w:type="spellStart"/>
-      <w:r>
-        <w:t>But</w:t>
-      </w:r>
-      <w:proofErr w:type="spellEnd"/>
-      <w:r>
-        <w:t xml:space="preserve"> a Web </w:t>
-      </w:r>
-      <w:proofErr w:type="spellStart"/>
-      <w:r>
-        <w:t>Socket</w:t>
-      </w:r>
-      <w:proofErr w:type="spellEnd"/>
-      <w:r>
-        <w:t xml:space="preserve"> API </w:t>
-      </w:r>
-      <w:proofErr w:type="spellStart"/>
-      <w:r>
-        <w:t>supports</w:t>
-      </w:r>
-      <w:proofErr w:type="spellEnd"/>
-      <w:r>
-        <w:t xml:space="preserve"> </w:t>
-      </w:r>
-      <w:proofErr w:type="spellStart"/>
-      <w:r>
-        <w:t>two-way</w:t>
-      </w:r>
-      <w:proofErr w:type="spellEnd"/>
-      <w:r>
-        <w:t xml:space="preserve"> </w:t>
-      </w:r>
-      <w:proofErr w:type="spellStart"/>
-      <w:r>
-        <w:t>communication</w:t>
-      </w:r>
-      <w:proofErr w:type="spellEnd"/>
-      <w:r>
-        <w:t xml:space="preserve"> </w:t>
-      </w:r>
-      <w:proofErr w:type="spellStart"/>
-      <w:r>
-        <w:t>between</w:t>
-      </w:r>
-      <w:proofErr w:type="spellEnd"/>
-      <w:r>
-        <w:t xml:space="preserve"> </w:t>
-      </w:r>
-      <w:proofErr w:type="spellStart"/>
-      <w:r>
-        <w:t>client</w:t>
-      </w:r>
-      <w:proofErr w:type="spellEnd"/>
-      <w:r>
-        <w:t xml:space="preserve"> </w:t>
-      </w:r>
-      <w:proofErr w:type="spellStart"/>
-      <w:r>
-        <w:t>apps</w:t>
-      </w:r>
-      <w:proofErr w:type="spellEnd"/>
-      <w:r>
-        <w:t xml:space="preserve"> and </w:t>
-      </w:r>
-      <w:proofErr w:type="spellStart"/>
-      <w:r>
-        <w:t>your</w:t>
-      </w:r>
-      <w:proofErr w:type="spellEnd"/>
-      <w:r>
-        <w:t xml:space="preserve"> </w:t>
-      </w:r>
-      <w:proofErr w:type="spellStart"/>
-      <w:r>
-        <w:t>backend</w:t>
-      </w:r>
-      <w:proofErr w:type="spellEnd"/>
-      <w:r>
-        <w:t xml:space="preserve">. </w:t>
-      </w:r>
-      <w:proofErr w:type="spellStart"/>
-      <w:r>
-        <w:t>The</w:t>
-      </w:r>
-      <w:proofErr w:type="spellEnd"/>
-      <w:r>
-        <w:t xml:space="preserve"> </w:t>
-      </w:r>
-      <w:proofErr w:type="spellStart"/>
-      <w:r>
-        <w:t>backend</w:t>
-      </w:r>
-      <w:proofErr w:type="spellEnd"/>
-      <w:r>
-        <w:t xml:space="preserve"> </w:t>
-      </w:r>
-      <w:proofErr w:type="spellStart"/>
-      <w:r>
-        <w:t>can</w:t>
-      </w:r>
-      <w:proofErr w:type="spellEnd"/>
-      <w:r>
-        <w:t xml:space="preserve"> </w:t>
-      </w:r>
-      <w:proofErr w:type="spellStart"/>
-      <w:r>
-        <w:t>send</w:t>
-      </w:r>
-      <w:proofErr w:type="spellEnd"/>
-      <w:r>
-        <w:t xml:space="preserve"> </w:t>
-      </w:r>
-      <w:proofErr w:type="spellStart"/>
-      <w:r>
-        <w:t>callback</w:t>
-      </w:r>
-      <w:proofErr w:type="spellEnd"/>
-      <w:r>
-        <w:t xml:space="preserve"> </w:t>
-      </w:r>
-      <w:proofErr w:type="spellStart"/>
-      <w:r>
-        <w:t>messages</w:t>
-      </w:r>
-      <w:proofErr w:type="spellEnd"/>
-      <w:r>
-        <w:t xml:space="preserve"> to </w:t>
-      </w:r>
-      <w:proofErr w:type="spellStart"/>
-      <w:r>
-        <w:t>connected</w:t>
-      </w:r>
-      <w:proofErr w:type="spellEnd"/>
-      <w:r>
-        <w:t xml:space="preserve"> </w:t>
-      </w:r>
-      <w:proofErr w:type="spellStart"/>
-      <w:r>
-        <w:t>clients</w:t>
-      </w:r>
-      <w:proofErr w:type="spellEnd"/>
-      <w:r>
-        <w:t xml:space="preserve">. </w:t>
-      </w:r>
-      <w:proofErr w:type="spellStart"/>
-      <w:r>
-        <w:t>The</w:t>
-      </w:r>
-      <w:proofErr w:type="spellEnd"/>
-      <w:r>
-        <w:t xml:space="preserve"> </w:t>
-      </w:r>
-      <w:proofErr w:type="spellStart"/>
-      <w:r>
-        <w:t>backed</w:t>
-      </w:r>
-      <w:proofErr w:type="spellEnd"/>
-      <w:r>
-        <w:t xml:space="preserve"> </w:t>
-      </w:r>
-      <w:proofErr w:type="spellStart"/>
-      <w:r>
-        <w:t>services</w:t>
-      </w:r>
-      <w:proofErr w:type="spellEnd"/>
-      <w:r>
-        <w:t xml:space="preserve"> </w:t>
-      </w:r>
-      <w:proofErr w:type="spellStart"/>
-      <w:r>
-        <w:t>can</w:t>
-      </w:r>
-      <w:proofErr w:type="spellEnd"/>
-      <w:r>
-        <w:t xml:space="preserve"> </w:t>
-      </w:r>
-      <w:proofErr w:type="spellStart"/>
-      <w:r>
-        <w:t>independenty</w:t>
-      </w:r>
-      <w:proofErr w:type="spellEnd"/>
-      <w:r>
-        <w:t xml:space="preserve"> </w:t>
-      </w:r>
-      <w:proofErr w:type="spellStart"/>
-      <w:r>
-        <w:t>send</w:t>
-      </w:r>
-      <w:proofErr w:type="spellEnd"/>
-      <w:r>
-        <w:t xml:space="preserve"> </w:t>
-      </w:r>
-      <w:proofErr w:type="spellStart"/>
-      <w:r>
-        <w:t>messages</w:t>
-      </w:r>
-      <w:proofErr w:type="spellEnd"/>
-      <w:r>
-        <w:t xml:space="preserve"> to </w:t>
-      </w:r>
-      <w:proofErr w:type="spellStart"/>
-      <w:r>
-        <w:t>its</w:t>
-      </w:r>
-      <w:proofErr w:type="spellEnd"/>
-      <w:r>
-        <w:t xml:space="preserve"> </w:t>
-      </w:r>
-      <w:proofErr w:type="spellStart"/>
-      <w:r>
-        <w:t>clients</w:t>
-      </w:r>
-      <w:proofErr w:type="spellEnd"/>
-      <w:r>
-        <w:t xml:space="preserve">. </w:t>
-      </w:r>
-      <w:proofErr w:type="spellStart"/>
-      <w:r>
-        <w:t>When</w:t>
-      </w:r>
-      <w:proofErr w:type="spellEnd"/>
-      <w:r>
-        <w:t xml:space="preserve"> REST </w:t>
-      </w:r>
-      <w:proofErr w:type="spellStart"/>
-      <w:r>
-        <w:t>there</w:t>
-      </w:r>
-      <w:proofErr w:type="spellEnd"/>
-      <w:r>
-        <w:t xml:space="preserve"> </w:t>
-      </w:r>
-      <w:proofErr w:type="spellStart"/>
-      <w:r>
-        <w:t>is</w:t>
-      </w:r>
-      <w:proofErr w:type="spellEnd"/>
-      <w:r>
-        <w:t xml:space="preserve"> no </w:t>
-      </w:r>
-      <w:proofErr w:type="spellStart"/>
-      <w:r>
-        <w:t>response</w:t>
-      </w:r>
-      <w:proofErr w:type="spellEnd"/>
-      <w:r>
-        <w:t xml:space="preserve"> </w:t>
-      </w:r>
-      <w:proofErr w:type="spellStart"/>
-      <w:r>
-        <w:t>withour</w:t>
-      </w:r>
-      <w:proofErr w:type="spellEnd"/>
-      <w:r>
-        <w:t xml:space="preserve"> a </w:t>
-      </w:r>
-      <w:proofErr w:type="spellStart"/>
-      <w:r>
-        <w:t>request</w:t>
-      </w:r>
-      <w:proofErr w:type="spellEnd"/>
-      <w:r>
-        <w:t xml:space="preserve">. </w:t>
-      </w:r>
-      <w:proofErr w:type="spellStart"/>
-      <w:r>
-        <w:t>When</w:t>
-      </w:r>
-      <w:proofErr w:type="spellEnd"/>
-      <w:r>
-        <w:t xml:space="preserve"> WEB </w:t>
-      </w:r>
-      <w:proofErr w:type="spellStart"/>
-      <w:r>
-        <w:t>Socket</w:t>
-      </w:r>
-      <w:proofErr w:type="spellEnd"/>
-      <w:r>
-        <w:t xml:space="preserve"> </w:t>
-      </w:r>
-      <w:proofErr w:type="spellStart"/>
-      <w:r>
-        <w:t>it</w:t>
-      </w:r>
-      <w:proofErr w:type="spellEnd"/>
-      <w:r>
-        <w:t xml:space="preserve"> </w:t>
-      </w:r>
-      <w:proofErr w:type="spellStart"/>
-      <w:r>
-        <w:t>can</w:t>
-      </w:r>
-      <w:proofErr w:type="spellEnd"/>
-      <w:r>
-        <w:t xml:space="preserve"> </w:t>
-      </w:r>
-      <w:proofErr w:type="spellStart"/>
-      <w:r>
-        <w:t>be</w:t>
-      </w:r>
-      <w:proofErr w:type="spellEnd"/>
-      <w:r>
-        <w:t>.</w:t>
+        <w:t>A REST API receives message from the client and forwards those to the backend resource. It also forwards responses from the backend to the client. But a Web Socket API supports two-way communication between client apps and your backend. The backend can send callback messages to connected clients. The backed services can independenty send messages to its clients. When REST there is no response withour a request. When WEB Socket it can be.</w:t>
       </w:r>
     </w:p>
     <w:p>
-      <w:proofErr w:type="spellStart"/>
       <w:r>
-        <w:t>Swagger</w:t>
-      </w:r>
-      <w:proofErr w:type="spellEnd"/>
-      <w:r>
-        <w:t xml:space="preserve"> – </w:t>
-      </w:r>
-      <w:proofErr w:type="spellStart"/>
-      <w:r>
-        <w:t>helps</w:t>
-      </w:r>
-      <w:proofErr w:type="spellEnd"/>
-      <w:r>
-        <w:t xml:space="preserve"> </w:t>
-      </w:r>
-      <w:proofErr w:type="spellStart"/>
-      <w:r>
-        <w:t>developers</w:t>
-      </w:r>
-      <w:proofErr w:type="spellEnd"/>
-      <w:r>
-        <w:t xml:space="preserve"> to </w:t>
-      </w:r>
-      <w:proofErr w:type="spellStart"/>
-      <w:r>
-        <w:t>build</w:t>
-      </w:r>
-      <w:proofErr w:type="spellEnd"/>
-      <w:r>
-        <w:t xml:space="preserve"> </w:t>
-      </w:r>
-      <w:proofErr w:type="spellStart"/>
-      <w:r>
-        <w:t>RESTful</w:t>
-      </w:r>
-      <w:proofErr w:type="spellEnd"/>
-      <w:r>
-        <w:t xml:space="preserve"> web </w:t>
-      </w:r>
-      <w:proofErr w:type="spellStart"/>
-      <w:r>
-        <w:t>services</w:t>
-      </w:r>
-      <w:proofErr w:type="spellEnd"/>
-      <w:r>
-        <w:t>.</w:t>
+        <w:t>Swagger – helps developers to build RESTful web services.</w:t>
       </w:r>
     </w:p>
     <w:p>
-      <w:proofErr w:type="spellStart"/>
       <w:r>
-        <w:t>Authorization</w:t>
-      </w:r>
-      <w:proofErr w:type="spellEnd"/>
-      <w:r>
-        <w:t xml:space="preserve"> – API </w:t>
-      </w:r>
-      <w:proofErr w:type="spellStart"/>
-      <w:r>
-        <w:t>Key</w:t>
-      </w:r>
-      <w:proofErr w:type="spellEnd"/>
-    </w:p>
-    <w:p>
-      <w:pPr>
-        <w:pStyle w:val="2Nadpis"/>
-      </w:pPr>
-      <w:bookmarkStart w:id="8" w:name="_Toc13776919"/>
-      <w:bookmarkStart w:id="9" w:name="_Toc15935158"/>
-      <w:r>
-        <w:t xml:space="preserve">API </w:t>
-      </w:r>
-      <w:proofErr w:type="spellStart"/>
-      <w:r>
-        <w:t>Gateway</w:t>
-      </w:r>
-      <w:proofErr w:type="spellEnd"/>
-      <w:r>
-        <w:t xml:space="preserve"> </w:t>
-      </w:r>
-      <w:proofErr w:type="spellStart"/>
-      <w:r>
-        <w:t>Private</w:t>
-      </w:r>
-      <w:proofErr w:type="spellEnd"/>
-      <w:r>
-        <w:t xml:space="preserve"> </w:t>
-      </w:r>
-      <w:proofErr w:type="spellStart"/>
-      <w:r>
-        <w:t>Endpoints</w:t>
-      </w:r>
-      <w:bookmarkEnd w:id="8"/>
-      <w:bookmarkEnd w:id="9"/>
-      <w:proofErr w:type="spellEnd"/>
-    </w:p>
-    <w:p>
-      <w:proofErr w:type="spellStart"/>
-      <w:r>
-        <w:t>Requirements</w:t>
-      </w:r>
-      <w:proofErr w:type="spellEnd"/>
-      <w:r>
-        <w:t>:</w:t>
+        <w:t>Authorization – API Key</w:t>
       </w:r>
     </w:p>
     <w:p>
       <w:pPr>
-        <w:pStyle w:val="Odsekzoznamu"/>
+        <w:pStyle w:val="2Nadpis"/>
+      </w:pPr>
+      <w:bookmarkStart w:id="7" w:name="_Toc13776919"/>
+      <w:bookmarkStart w:id="8" w:name="_Toc15987081"/>
+      <w:r>
+        <w:t>API Gateway Private Endpoints</w:t>
+      </w:r>
+      <w:bookmarkEnd w:id="7"/>
+      <w:bookmarkEnd w:id="8"/>
+    </w:p>
+    <w:p>
+      <w:r>
+        <w:t>Requirements:</w:t>
+      </w:r>
+    </w:p>
+    <w:p>
+      <w:pPr>
+        <w:pStyle w:val="ListParagraph"/>
         <w:numPr>
           <w:ilvl w:val="0"/>
           <w:numId w:val="57"/>
@@ -2098,60 +1265,12 @@
         <w:jc w:val="both"/>
       </w:pPr>
       <w:r>
-        <w:t xml:space="preserve">A VPC </w:t>
-      </w:r>
-      <w:proofErr w:type="spellStart"/>
-      <w:r>
-        <w:t>with</w:t>
-      </w:r>
-      <w:proofErr w:type="spellEnd"/>
-      <w:r>
-        <w:t xml:space="preserve"> at </w:t>
-      </w:r>
-      <w:proofErr w:type="spellStart"/>
-      <w:r>
-        <w:t>least</w:t>
-      </w:r>
-      <w:proofErr w:type="spellEnd"/>
-      <w:r>
-        <w:t xml:space="preserve"> </w:t>
-      </w:r>
-      <w:proofErr w:type="spellStart"/>
-      <w:r>
-        <w:t>one</w:t>
-      </w:r>
-      <w:proofErr w:type="spellEnd"/>
-      <w:r>
-        <w:t xml:space="preserve"> </w:t>
-      </w:r>
-      <w:proofErr w:type="spellStart"/>
-      <w:r>
-        <w:t>subnet</w:t>
-      </w:r>
-      <w:proofErr w:type="spellEnd"/>
-      <w:r>
-        <w:t xml:space="preserve"> and DNS </w:t>
-      </w:r>
-      <w:proofErr w:type="spellStart"/>
-      <w:r>
-        <w:t>resolution</w:t>
-      </w:r>
-      <w:proofErr w:type="spellEnd"/>
-      <w:r>
-        <w:t xml:space="preserve"> </w:t>
-      </w:r>
-      <w:proofErr w:type="spellStart"/>
-      <w:r>
-        <w:t>enabled</w:t>
-      </w:r>
-      <w:proofErr w:type="spellEnd"/>
-      <w:r>
-        <w:t>.</w:t>
+        <w:t>A VPC with at least one subnet and DNS resolution enabled.</w:t>
       </w:r>
     </w:p>
     <w:p>
       <w:pPr>
-        <w:pStyle w:val="Odsekzoznamu"/>
+        <w:pStyle w:val="ListParagraph"/>
         <w:numPr>
           <w:ilvl w:val="0"/>
           <w:numId w:val="57"/>
@@ -2159,36 +1278,12 @@
         <w:jc w:val="both"/>
       </w:pPr>
       <w:r>
-        <w:t xml:space="preserve">A VPC </w:t>
-      </w:r>
-      <w:proofErr w:type="spellStart"/>
-      <w:r>
-        <w:t>endpoint</w:t>
-      </w:r>
-      <w:proofErr w:type="spellEnd"/>
-      <w:r>
-        <w:t xml:space="preserve"> </w:t>
-      </w:r>
-      <w:proofErr w:type="spellStart"/>
-      <w:r>
-        <w:t>configured</w:t>
-      </w:r>
-      <w:proofErr w:type="spellEnd"/>
-      <w:r>
-        <w:t xml:space="preserve"> </w:t>
-      </w:r>
-      <w:proofErr w:type="spellStart"/>
-      <w:r>
-        <w:t>such</w:t>
-      </w:r>
-      <w:proofErr w:type="spellEnd"/>
-      <w:r>
-        <w:t>:</w:t>
+        <w:t>A VPC endpoint configured such:</w:t>
       </w:r>
     </w:p>
     <w:p>
       <w:pPr>
-        <w:pStyle w:val="Odsekzoznamu"/>
+        <w:pStyle w:val="ListParagraph"/>
         <w:numPr>
           <w:ilvl w:val="0"/>
           <w:numId w:val="58"/>
@@ -2196,83 +1291,25 @@
         <w:jc w:val="both"/>
       </w:pPr>
       <w:r>
-        <w:t xml:space="preserve">Service </w:t>
-      </w:r>
-      <w:proofErr w:type="spellStart"/>
-      <w:r>
-        <w:t>name</w:t>
-      </w:r>
-      <w:proofErr w:type="spellEnd"/>
-      <w:r>
-        <w:t xml:space="preserve"> = „</w:t>
-      </w:r>
-      <w:proofErr w:type="spellStart"/>
-      <w:r>
-        <w:t>com.amazonaws</w:t>
-      </w:r>
-      <w:proofErr w:type="spellEnd"/>
-      <w:r>
-        <w:t>.{</w:t>
-      </w:r>
-      <w:proofErr w:type="spellStart"/>
-      <w:r>
-        <w:t>region</w:t>
-      </w:r>
-      <w:proofErr w:type="spellEnd"/>
-      <w:r>
-        <w:t>}.</w:t>
-      </w:r>
-      <w:proofErr w:type="spellStart"/>
-      <w:r>
-        <w:t>execute-api</w:t>
-      </w:r>
-      <w:proofErr w:type="spellEnd"/>
-      <w:r>
-        <w:t>“</w:t>
+        <w:t>Service name = „com.amazonaws.{region}.execute-api“</w:t>
       </w:r>
     </w:p>
     <w:p>
       <w:pPr>
-        <w:pStyle w:val="Odsekzoznamu"/>
+        <w:pStyle w:val="ListParagraph"/>
         <w:numPr>
           <w:ilvl w:val="0"/>
           <w:numId w:val="58"/>
         </w:numPr>
         <w:jc w:val="both"/>
       </w:pPr>
-      <w:proofErr w:type="spellStart"/>
       <w:r>
-        <w:t>Enable</w:t>
+        <w:t>Enable Private DNS Name = enabled</w:t>
       </w:r>
-      <w:proofErr w:type="spellEnd"/>
-      <w:r>
-        <w:t xml:space="preserve"> </w:t>
-      </w:r>
-      <w:proofErr w:type="spellStart"/>
-      <w:r>
-        <w:t>Private</w:t>
-      </w:r>
-      <w:proofErr w:type="spellEnd"/>
-      <w:r>
-        <w:t xml:space="preserve"> DNS </w:t>
-      </w:r>
-      <w:proofErr w:type="spellStart"/>
-      <w:r>
-        <w:t>Name</w:t>
-      </w:r>
-      <w:proofErr w:type="spellEnd"/>
-      <w:r>
-        <w:t xml:space="preserve"> = </w:t>
-      </w:r>
-      <w:proofErr w:type="spellStart"/>
-      <w:r>
-        <w:t>enabled</w:t>
-      </w:r>
-      <w:proofErr w:type="spellEnd"/>
     </w:p>
     <w:p>
       <w:pPr>
-        <w:pStyle w:val="Odsekzoznamu"/>
+        <w:pStyle w:val="ListParagraph"/>
         <w:numPr>
           <w:ilvl w:val="0"/>
           <w:numId w:val="58"/>
@@ -2280,173 +1317,38 @@
         <w:jc w:val="both"/>
       </w:pPr>
       <w:r>
-        <w:t>A </w:t>
-      </w:r>
-      <w:proofErr w:type="spellStart"/>
-      <w:r>
-        <w:t>security</w:t>
-      </w:r>
-      <w:proofErr w:type="spellEnd"/>
-      <w:r>
-        <w:t xml:space="preserve"> </w:t>
-      </w:r>
-      <w:proofErr w:type="spellStart"/>
-      <w:r>
-        <w:t>group</w:t>
-      </w:r>
-      <w:proofErr w:type="spellEnd"/>
-      <w:r>
-        <w:t xml:space="preserve"> set to </w:t>
-      </w:r>
-      <w:proofErr w:type="spellStart"/>
-      <w:r>
-        <w:t>allow</w:t>
-      </w:r>
-      <w:proofErr w:type="spellEnd"/>
-      <w:r>
-        <w:t xml:space="preserve"> TCP Port 443 </w:t>
-      </w:r>
-      <w:proofErr w:type="spellStart"/>
-      <w:r>
-        <w:t>inbound</w:t>
-      </w:r>
-      <w:proofErr w:type="spellEnd"/>
-      <w:r>
-        <w:t xml:space="preserve"> </w:t>
-      </w:r>
-      <w:proofErr w:type="spellStart"/>
-      <w:r>
-        <w:t>from</w:t>
-      </w:r>
-      <w:proofErr w:type="spellEnd"/>
-      <w:r>
-        <w:t xml:space="preserve"> </w:t>
-      </w:r>
-      <w:proofErr w:type="spellStart"/>
-      <w:r>
-        <w:t>either</w:t>
-      </w:r>
-      <w:proofErr w:type="spellEnd"/>
-      <w:r>
-        <w:t xml:space="preserve"> </w:t>
-      </w:r>
-      <w:proofErr w:type="spellStart"/>
-      <w:r>
-        <w:t>an</w:t>
-      </w:r>
-      <w:proofErr w:type="spellEnd"/>
-      <w:r>
-        <w:t xml:space="preserve"> OP </w:t>
-      </w:r>
-      <w:proofErr w:type="spellStart"/>
-      <w:r>
-        <w:t>range</w:t>
-      </w:r>
-      <w:proofErr w:type="spellEnd"/>
-      <w:r>
-        <w:t xml:space="preserve"> in </w:t>
-      </w:r>
-      <w:proofErr w:type="spellStart"/>
-      <w:r>
-        <w:t>your</w:t>
-      </w:r>
-      <w:proofErr w:type="spellEnd"/>
-      <w:r>
-        <w:t xml:space="preserve"> VPC or </w:t>
-      </w:r>
-      <w:proofErr w:type="spellStart"/>
-      <w:r>
-        <w:t>another</w:t>
-      </w:r>
-      <w:proofErr w:type="spellEnd"/>
-      <w:r>
-        <w:t xml:space="preserve"> </w:t>
-      </w:r>
-      <w:proofErr w:type="spellStart"/>
-      <w:r>
-        <w:t>security</w:t>
-      </w:r>
-      <w:proofErr w:type="spellEnd"/>
-      <w:r>
-        <w:t xml:space="preserve"> </w:t>
-      </w:r>
-      <w:proofErr w:type="spellStart"/>
-      <w:r>
-        <w:t>group</w:t>
-      </w:r>
-      <w:proofErr w:type="spellEnd"/>
-      <w:r>
-        <w:t xml:space="preserve"> in </w:t>
-      </w:r>
-      <w:proofErr w:type="spellStart"/>
-      <w:r>
-        <w:t>your</w:t>
-      </w:r>
-      <w:proofErr w:type="spellEnd"/>
-      <w:r>
-        <w:t xml:space="preserve"> VPC</w:t>
+        <w:t>A security group set to allow TCP Port 443 inbound from either an OP range in your VPC or another security group in your VPC</w:t>
       </w:r>
     </w:p>
     <w:p>
       <w:pPr>
-        <w:pStyle w:val="Odsekzoznamu"/>
+        <w:pStyle w:val="ListParagraph"/>
         <w:numPr>
           <w:ilvl w:val="0"/>
           <w:numId w:val="59"/>
         </w:numPr>
         <w:jc w:val="both"/>
       </w:pPr>
-      <w:proofErr w:type="spellStart"/>
       <w:r>
-        <w:t>An</w:t>
+        <w:t>An API Gateway with</w:t>
       </w:r>
-      <w:proofErr w:type="spellEnd"/>
-      <w:r>
-        <w:t xml:space="preserve"> API </w:t>
-      </w:r>
-      <w:proofErr w:type="spellStart"/>
-      <w:r>
-        <w:t>Gateway</w:t>
-      </w:r>
-      <w:proofErr w:type="spellEnd"/>
-      <w:r>
-        <w:t xml:space="preserve"> </w:t>
-      </w:r>
-      <w:proofErr w:type="spellStart"/>
-      <w:r>
-        <w:t>with</w:t>
-      </w:r>
-      <w:proofErr w:type="spellEnd"/>
     </w:p>
     <w:p>
       <w:pPr>
-        <w:pStyle w:val="Odsekzoznamu"/>
+        <w:pStyle w:val="ListParagraph"/>
         <w:numPr>
           <w:ilvl w:val="0"/>
           <w:numId w:val="60"/>
         </w:numPr>
         <w:jc w:val="both"/>
       </w:pPr>
-      <w:proofErr w:type="spellStart"/>
       <w:r>
-        <w:t>Endpoint</w:t>
-      </w:r>
-      <w:proofErr w:type="spellEnd"/>
-      <w:r>
-        <w:t xml:space="preserve"> type = „</w:t>
-      </w:r>
-      <w:proofErr w:type="spellStart"/>
-      <w:r>
-        <w:t>Private</w:t>
-      </w:r>
-      <w:proofErr w:type="spellEnd"/>
-      <w:r>
-        <w:t>“</w:t>
+        <w:t>Endpoint type = „Private“</w:t>
       </w:r>
     </w:p>
     <w:p>
       <w:pPr>
-        <w:pStyle w:val="Odsekzoznamu"/>
+        <w:pStyle w:val="ListParagraph"/>
         <w:numPr>
           <w:ilvl w:val="0"/>
           <w:numId w:val="60"/>
@@ -2454,71 +1356,166 @@
         <w:jc w:val="both"/>
       </w:pPr>
       <w:r>
-        <w:t>A </w:t>
+        <w:t>A resource policy giving access to your API from the VPC endpoints.</w:t>
       </w:r>
-      <w:proofErr w:type="spellStart"/>
+    </w:p>
+    <w:p>
+      <w:pPr>
+        <w:spacing w:line="259" w:lineRule="auto"/>
+      </w:pPr>
       <w:r>
-        <w:t>resource</w:t>
+        <w:br w:type="page"/>
       </w:r>
-      <w:proofErr w:type="spellEnd"/>
+    </w:p>
+    <w:p>
+      <w:pPr>
+        <w:pStyle w:val="2Nadpis"/>
+      </w:pPr>
       <w:r>
-        <w:t xml:space="preserve"> </w:t>
+        <w:t>API Gateway features</w:t>
       </w:r>
-      <w:proofErr w:type="spellStart"/>
+    </w:p>
+    <w:p>
+      <w:pPr>
+        <w:rPr>
+          <w:lang w:val="en-US"/>
+        </w:rPr>
+      </w:pPr>
       <w:r>
-        <w:t>policy</w:t>
+        <w:rPr>
+          <w:lang w:val="en-US"/>
+        </w:rPr>
+        <w:t>Why authentication? What if a user checks the source code of the backend application and steals our url?</w:t>
       </w:r>
-      <w:proofErr w:type="spellEnd"/>
+    </w:p>
+    <w:p>
+      <w:pPr>
+        <w:pStyle w:val="3Nadpis"/>
+        <w:rPr>
+          <w:lang w:val="en-US"/>
+        </w:rPr>
+      </w:pPr>
       <w:r>
-        <w:t xml:space="preserve"> </w:t>
+        <w:rPr>
+          <w:lang w:val="en-US"/>
+        </w:rPr>
+        <w:t>API keys and usage plans</w:t>
       </w:r>
-      <w:proofErr w:type="spellStart"/>
+    </w:p>
+    <w:p>
+      <w:pPr>
+        <w:rPr>
+          <w:lang w:val="en-US"/>
+        </w:rPr>
+      </w:pPr>
       <w:r>
-        <w:t>giving</w:t>
+        <w:rPr>
+          <w:lang w:val="en-US"/>
+        </w:rPr>
+        <w:t>If you plan to create an API which is shared with other developers, not the users of your app, but other developers creating their own apps. Like Google Maps API – you can send them coordinates and get back some information. IF you want to use them, you need to register and you will get an API Key by them. Its that key which you need to pass with any request you send to the API, because you identify yourself with that key and Google can track your usage / limit you. In AWS you can do the same. You can event setup Usage Plans and assign it to given Keys. Its not important if you are going to use your API on your own.</w:t>
       </w:r>
-      <w:proofErr w:type="spellEnd"/>
+    </w:p>
+    <w:p>
+      <w:pPr>
+        <w:pStyle w:val="3Nadpis"/>
+        <w:rPr>
+          <w:lang w:val="en-US"/>
+        </w:rPr>
+      </w:pPr>
       <w:r>
-        <w:t xml:space="preserve"> </w:t>
+        <w:rPr>
+          <w:lang w:val="en-US"/>
+        </w:rPr>
+        <w:t>Custom Domain Names</w:t>
       </w:r>
-      <w:proofErr w:type="spellStart"/>
+    </w:p>
+    <w:p>
+      <w:pPr>
+        <w:rPr>
+          <w:lang w:val="en-US"/>
+        </w:rPr>
+      </w:pPr>
       <w:r>
-        <w:t>access</w:t>
+        <w:rPr>
+          <w:lang w:val="en-US"/>
+        </w:rPr>
+        <w:t>You will not have the generic aws url, but you can connect the domain you own.</w:t>
       </w:r>
-      <w:proofErr w:type="spellEnd"/>
+    </w:p>
+    <w:p>
+      <w:pPr>
+        <w:pStyle w:val="3Nadpis"/>
+        <w:rPr>
+          <w:lang w:val="en-US"/>
+        </w:rPr>
+      </w:pPr>
       <w:r>
-        <w:t xml:space="preserve"> to </w:t>
+        <w:rPr>
+          <w:lang w:val="en-US"/>
+        </w:rPr>
+        <w:t>Client Certificates</w:t>
       </w:r>
-      <w:proofErr w:type="spellStart"/>
+    </w:p>
+    <w:p>
+      <w:pPr>
+        <w:rPr>
+          <w:lang w:val="en-US"/>
+        </w:rPr>
+      </w:pPr>
       <w:r>
-        <w:t>your</w:t>
+        <w:rPr>
+          <w:lang w:val="en-US"/>
+        </w:rPr>
+        <w:t xml:space="preserve">Client certificates are important if you plan on forwarding incoming requests to yet another http endpoint and on the another http endpoint you want to validate that http request that endpoint gets insteed stams from the API gateway. Certificates proves this.  </w:t>
       </w:r>
-      <w:proofErr w:type="spellEnd"/>
+    </w:p>
+    <w:p>
+      <w:pPr>
+        <w:ind w:firstLine="708"/>
+        <w:rPr>
+          <w:lang w:val="en-US"/>
+        </w:rPr>
+      </w:pPr>
       <w:r>
-        <w:t xml:space="preserve"> API </w:t>
+        <w:rPr>
+          <w:lang w:val="en-US"/>
+        </w:rPr>
+        <w:t>You can use API Gateway to generate an SSL certificate and use its public key in the backend to verify that HTTP requests to your backend system are from API Gateway. This allows your HTTP backend to control and accept only requests originating from Amazon API Gateway, even if the backend is publicly accessible.</w:t>
       </w:r>
-      <w:proofErr w:type="spellStart"/>
+    </w:p>
+    <w:p>
+      <w:pPr>
+        <w:ind w:firstLine="708"/>
+        <w:rPr>
+          <w:lang w:val="en-US"/>
+        </w:rPr>
+      </w:pPr>
       <w:r>
-        <w:t>from</w:t>
+        <w:rPr>
+          <w:b/>
+          <w:lang w:val="en-US"/>
+        </w:rPr>
+        <w:t>Rotate and Expiring Client Certificate</w:t>
       </w:r>
-      <w:proofErr w:type="spellEnd"/>
       <w:r>
-        <w:t xml:space="preserve"> </w:t>
+        <w:rPr>
+          <w:lang w:val="en-US"/>
+        </w:rPr>
+        <w:t xml:space="preserve"> - t</w:t>
       </w:r>
-      <w:proofErr w:type="spellStart"/>
       <w:r>
-        <w:t>the</w:t>
+        <w:rPr>
+          <w:lang w:val="en-US"/>
+        </w:rPr>
+        <w:t>he client certificate generated by API Gateway is valid for 365 days. You must rotate the certificate before a client certificate on an API stage expires to avoid any downtime for the API. Y</w:t>
       </w:r>
-      <w:proofErr w:type="spellEnd"/>
+      <w:bookmarkStart w:id="9" w:name="_GoBack"/>
+      <w:bookmarkEnd w:id="9"/>
       <w:r>
-        <w:t xml:space="preserve"> VPC </w:t>
-      </w:r>
-      <w:proofErr w:type="spellStart"/>
-      <w:r>
-        <w:t>endpoints</w:t>
-      </w:r>
-      <w:proofErr w:type="spellEnd"/>
-      <w:r>
-        <w:t>.</w:t>
+        <w:rPr>
+          <w:lang w:val="en-US"/>
+        </w:rPr>
+        <w:t>ou can check the expiration date of certificate by calling clientCertificate:by-id of the API Gateway REST API or the AWS CLI command of get-client-certificate and inspecting the returned expirationDate property.</w:t>
       </w:r>
     </w:p>
     <w:p>
@@ -2593,7 +1590,7 @@
     <w:sdtContent>
       <w:p>
         <w:pPr>
-          <w:pStyle w:val="Pta"/>
+          <w:pStyle w:val="Footer"/>
           <w:jc w:val="center"/>
         </w:pPr>
         <w:r>
@@ -2657,7 +1654,7 @@
                 </wp:anchor>
               </w:drawing>
             </mc:Choice>
-            <mc:Fallback xmlns:cx="http://schemas.microsoft.com/office/drawing/2014/chartex" xmlns:cx1="http://schemas.microsoft.com/office/drawing/2015/9/8/chartex" xmlns:cx2="http://schemas.microsoft.com/office/drawing/2015/10/21/chartex" xmlns:cx3="http://schemas.microsoft.com/office/drawing/2016/5/9/chartex" xmlns:cx4="http://schemas.microsoft.com/office/drawing/2016/5/10/chartex" xmlns:cx5="http://schemas.microsoft.com/office/drawing/2016/5/11/chartex" xmlns:cx6="http://schemas.microsoft.com/office/drawing/2016/5/12/chartex" xmlns:cx7="http://schemas.microsoft.com/office/drawing/2016/5/13/chartex" xmlns:cx8="http://schemas.microsoft.com/office/drawing/2016/5/14/chartex" xmlns:aink="http://schemas.microsoft.com/office/drawing/2016/ink" xmlns:am3d="http://schemas.microsoft.com/office/drawing/2017/model3d" xmlns:w16cid="http://schemas.microsoft.com/office/word/2016/wordml/cid" xmlns:w16se="http://schemas.microsoft.com/office/word/2015/wordml/symex">
+            <mc:Fallback xmlns:w16se="http://schemas.microsoft.com/office/word/2015/wordml/symex" xmlns:w16cid="http://schemas.microsoft.com/office/word/2016/wordml/cid" xmlns:am3d="http://schemas.microsoft.com/office/drawing/2017/model3d" xmlns:aink="http://schemas.microsoft.com/office/drawing/2016/ink" xmlns:cx8="http://schemas.microsoft.com/office/drawing/2016/5/14/chartex" xmlns:cx7="http://schemas.microsoft.com/office/drawing/2016/5/13/chartex" xmlns:cx6="http://schemas.microsoft.com/office/drawing/2016/5/12/chartex" xmlns:cx5="http://schemas.microsoft.com/office/drawing/2016/5/11/chartex" xmlns:cx4="http://schemas.microsoft.com/office/drawing/2016/5/10/chartex" xmlns:cx3="http://schemas.microsoft.com/office/drawing/2016/5/9/chartex" xmlns:cx2="http://schemas.microsoft.com/office/drawing/2015/10/21/chartex" xmlns:cx1="http://schemas.microsoft.com/office/drawing/2015/9/8/chartex" xmlns:cx="http://schemas.microsoft.com/office/drawing/2014/chartex">
               <w:pict>
                 <v:line w14:anchorId="4773489F" id="Rovná spojnica 3" o:spid="_x0000_s1026" style="position:absolute;flip:y;z-index:251661312;visibility:visible;mso-wrap-style:square;mso-width-percent:0;mso-height-percent:0;mso-wrap-distance-left:9pt;mso-wrap-distance-top:0;mso-wrap-distance-right:9pt;mso-wrap-distance-bottom:0;mso-position-horizontal:left;mso-position-horizontal-relative:margin;mso-position-vertical:absolute;mso-position-vertical-relative:page;mso-width-percent:0;mso-height-percent:0;mso-width-relative:margin;mso-height-relative:margin" from="0,785.2pt" to="441.85pt,785.2pt" o:gfxdata="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" strokecolor="black [3200]" strokeweight=".5pt">
                   <v:stroke joinstyle="miter"/>
@@ -2680,7 +1677,7 @@
           <w:rPr>
             <w:noProof/>
           </w:rPr>
-          <w:t>5</w:t>
+          <w:t>6</w:t>
         </w:r>
         <w:r>
           <w:fldChar w:fldCharType="end"/>
@@ -2720,7 +1717,7 @@
 <w:hdr xmlns:wpc="http://schemas.microsoft.com/office/word/2010/wordprocessingCanvas" xmlns:mc="http://schemas.openxmlformats.org/markup-compatibility/2006" xmlns:o="urn:schemas-microsoft-com:office:office" xmlns:r="http://schemas.openxmlformats.org/officeDocument/2006/relationships" xmlns:m="http://schemas.openxmlformats.org/officeDocument/2006/math" xmlns:v="urn:schemas-microsoft-com:vml" xmlns:wp14="http://schemas.microsoft.com/office/word/2010/wordprocessingDrawing" xmlns:wp="http://schemas.openxmlformats.org/drawingml/2006/wordprocessingDrawing" xmlns:w10="urn:schemas-microsoft-com:office:word" xmlns:w="http://schemas.openxmlformats.org/wordprocessingml/2006/main" xmlns:w14="http://schemas.microsoft.com/office/word/2010/wordml" xmlns:w15="http://schemas.microsoft.com/office/word/2012/wordml" xmlns:wpg="http://schemas.microsoft.com/office/word/2010/wordprocessingGroup" xmlns:wpi="http://schemas.microsoft.com/office/word/2010/wordprocessingInk" xmlns:wne="http://schemas.microsoft.com/office/word/2006/wordml" xmlns:wps="http://schemas.microsoft.com/office/word/2010/wordprocessingShape" mc:Ignorable="w14 w15 wp14">
   <w:p>
     <w:pPr>
-      <w:pStyle w:val="Hlavika"/>
+      <w:pStyle w:val="Header"/>
     </w:pPr>
     <w:r>
       <w:rPr>
@@ -2783,7 +1780,7 @@
             </wp:anchor>
           </w:drawing>
         </mc:Choice>
-        <mc:Fallback xmlns:cx="http://schemas.microsoft.com/office/drawing/2014/chartex" xmlns:cx1="http://schemas.microsoft.com/office/drawing/2015/9/8/chartex" xmlns:cx2="http://schemas.microsoft.com/office/drawing/2015/10/21/chartex" xmlns:cx3="http://schemas.microsoft.com/office/drawing/2016/5/9/chartex" xmlns:cx4="http://schemas.microsoft.com/office/drawing/2016/5/10/chartex" xmlns:cx5="http://schemas.microsoft.com/office/drawing/2016/5/11/chartex" xmlns:cx6="http://schemas.microsoft.com/office/drawing/2016/5/12/chartex" xmlns:cx7="http://schemas.microsoft.com/office/drawing/2016/5/13/chartex" xmlns:cx8="http://schemas.microsoft.com/office/drawing/2016/5/14/chartex" xmlns:aink="http://schemas.microsoft.com/office/drawing/2016/ink" xmlns:am3d="http://schemas.microsoft.com/office/drawing/2017/model3d" xmlns:w16cid="http://schemas.microsoft.com/office/word/2016/wordml/cid" xmlns:w16se="http://schemas.microsoft.com/office/word/2015/wordml/symex">
+        <mc:Fallback xmlns:w16se="http://schemas.microsoft.com/office/word/2015/wordml/symex" xmlns:w16cid="http://schemas.microsoft.com/office/word/2016/wordml/cid" xmlns:am3d="http://schemas.microsoft.com/office/drawing/2017/model3d" xmlns:aink="http://schemas.microsoft.com/office/drawing/2016/ink" xmlns:cx8="http://schemas.microsoft.com/office/drawing/2016/5/14/chartex" xmlns:cx7="http://schemas.microsoft.com/office/drawing/2016/5/13/chartex" xmlns:cx6="http://schemas.microsoft.com/office/drawing/2016/5/12/chartex" xmlns:cx5="http://schemas.microsoft.com/office/drawing/2016/5/11/chartex" xmlns:cx4="http://schemas.microsoft.com/office/drawing/2016/5/10/chartex" xmlns:cx3="http://schemas.microsoft.com/office/drawing/2016/5/9/chartex" xmlns:cx2="http://schemas.microsoft.com/office/drawing/2015/10/21/chartex" xmlns:cx1="http://schemas.microsoft.com/office/drawing/2015/9/8/chartex" xmlns:cx="http://schemas.microsoft.com/office/drawing/2014/chartex">
           <w:pict>
             <v:line w14:anchorId="6C26ECBC" id="Rovná spojnica 2" o:spid="_x0000_s1026" style="position:absolute;flip:y;z-index:251659264;visibility:visible;mso-wrap-style:square;mso-width-percent:0;mso-height-percent:0;mso-wrap-distance-left:9pt;mso-wrap-distance-top:0;mso-wrap-distance-right:9pt;mso-wrap-distance-bottom:0;mso-position-horizontal:absolute;mso-position-horizontal-relative:margin;mso-position-vertical:absolute;mso-position-vertical-relative:page;mso-width-percent:0;mso-height-percent:0;mso-width-relative:margin;mso-height-relative:margin" from="0,51.45pt" to="441.85pt,51.45pt" o:gfxdata="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" strokecolor="black [3200]" strokeweight=".5pt">
               <v:stroke joinstyle="miter"/>
@@ -8997,27 +7994,9 @@
   </w:num>
   <w:num w:numId="56">
     <w:abstractNumId w:val="50"/>
-    <w:lvlOverride w:ilvl="0"/>
-    <w:lvlOverride w:ilvl="1"/>
-    <w:lvlOverride w:ilvl="2"/>
-    <w:lvlOverride w:ilvl="3"/>
-    <w:lvlOverride w:ilvl="4"/>
-    <w:lvlOverride w:ilvl="5"/>
-    <w:lvlOverride w:ilvl="6"/>
-    <w:lvlOverride w:ilvl="7"/>
-    <w:lvlOverride w:ilvl="8"/>
   </w:num>
   <w:num w:numId="57">
     <w:abstractNumId w:val="56"/>
-    <w:lvlOverride w:ilvl="0"/>
-    <w:lvlOverride w:ilvl="1"/>
-    <w:lvlOverride w:ilvl="2"/>
-    <w:lvlOverride w:ilvl="3"/>
-    <w:lvlOverride w:ilvl="4"/>
-    <w:lvlOverride w:ilvl="5"/>
-    <w:lvlOverride w:ilvl="6"/>
-    <w:lvlOverride w:ilvl="7"/>
-    <w:lvlOverride w:ilvl="8"/>
   </w:num>
   <w:num w:numId="58">
     <w:abstractNumId w:val="21"/>
@@ -9051,15 +8030,6 @@
   </w:num>
   <w:num w:numId="59">
     <w:abstractNumId w:val="36"/>
-    <w:lvlOverride w:ilvl="0"/>
-    <w:lvlOverride w:ilvl="1"/>
-    <w:lvlOverride w:ilvl="2"/>
-    <w:lvlOverride w:ilvl="3"/>
-    <w:lvlOverride w:ilvl="4"/>
-    <w:lvlOverride w:ilvl="5"/>
-    <w:lvlOverride w:ilvl="6"/>
-    <w:lvlOverride w:ilvl="7"/>
-    <w:lvlOverride w:ilvl="8"/>
   </w:num>
   <w:num w:numId="60">
     <w:abstractNumId w:val="13"/>
@@ -9485,7 +8455,7 @@
     <w:lsdException w:name="List Table 6 Colorful Accent 6" w:uiPriority="51"/>
     <w:lsdException w:name="List Table 7 Colorful Accent 6" w:uiPriority="52"/>
   </w:latentStyles>
-  <w:style w:type="paragraph" w:default="1" w:styleId="Normlny">
+  <w:style w:type="paragraph" w:default="1" w:styleId="Normal">
     <w:name w:val="Normal"/>
     <w:qFormat/>
     <w:rsid w:val="0077530D"/>
@@ -9493,11 +8463,11 @@
       <w:spacing w:line="360" w:lineRule="auto"/>
     </w:pPr>
   </w:style>
-  <w:style w:type="paragraph" w:styleId="Nadpis1">
+  <w:style w:type="paragraph" w:styleId="Heading1">
     <w:name w:val="heading 1"/>
-    <w:basedOn w:val="Normlny"/>
-    <w:next w:val="Normlny"/>
-    <w:link w:val="Nadpis1Char"/>
+    <w:basedOn w:val="Normal"/>
+    <w:next w:val="Normal"/>
+    <w:link w:val="Heading1Char"/>
     <w:uiPriority w:val="9"/>
     <w:qFormat/>
     <w:rsid w:val="008F1ED2"/>
@@ -9514,11 +8484,11 @@
       <w:szCs w:val="32"/>
     </w:rPr>
   </w:style>
-  <w:style w:type="paragraph" w:styleId="Nadpis2">
+  <w:style w:type="paragraph" w:styleId="Heading2">
     <w:name w:val="heading 2"/>
-    <w:basedOn w:val="Normlny"/>
-    <w:next w:val="Normlny"/>
-    <w:link w:val="Nadpis2Char"/>
+    <w:basedOn w:val="Normal"/>
+    <w:next w:val="Normal"/>
+    <w:link w:val="Heading2Char"/>
     <w:uiPriority w:val="9"/>
     <w:unhideWhenUsed/>
     <w:rsid w:val="008F1ED2"/>
@@ -9535,11 +8505,11 @@
       <w:szCs w:val="26"/>
     </w:rPr>
   </w:style>
-  <w:style w:type="paragraph" w:styleId="Nadpis3">
+  <w:style w:type="paragraph" w:styleId="Heading3">
     <w:name w:val="heading 3"/>
-    <w:basedOn w:val="Normlny"/>
-    <w:next w:val="Normlny"/>
-    <w:link w:val="Nadpis3Char"/>
+    <w:basedOn w:val="Normal"/>
+    <w:next w:val="Normal"/>
+    <w:link w:val="Heading3Char"/>
     <w:uiPriority w:val="9"/>
     <w:unhideWhenUsed/>
     <w:rsid w:val="004E7B04"/>
@@ -9556,11 +8526,11 @@
       <w:szCs w:val="24"/>
     </w:rPr>
   </w:style>
-  <w:style w:type="paragraph" w:styleId="Nadpis4">
+  <w:style w:type="paragraph" w:styleId="Heading4">
     <w:name w:val="heading 4"/>
-    <w:basedOn w:val="Normlny"/>
-    <w:next w:val="Normlny"/>
-    <w:link w:val="Nadpis4Char"/>
+    <w:basedOn w:val="Normal"/>
+    <w:next w:val="Normal"/>
+    <w:link w:val="Heading4Char"/>
     <w:uiPriority w:val="9"/>
     <w:unhideWhenUsed/>
     <w:qFormat/>
@@ -9578,13 +8548,13 @@
       <w:color w:val="2E74B5" w:themeColor="accent1" w:themeShade="BF"/>
     </w:rPr>
   </w:style>
-  <w:style w:type="character" w:default="1" w:styleId="Predvolenpsmoodseku">
+  <w:style w:type="character" w:default="1" w:styleId="DefaultParagraphFont">
     <w:name w:val="Default Paragraph Font"/>
     <w:uiPriority w:val="1"/>
     <w:semiHidden/>
     <w:unhideWhenUsed/>
   </w:style>
-  <w:style w:type="table" w:default="1" w:styleId="Normlnatabuka">
+  <w:style w:type="table" w:default="1" w:styleId="TableNormal">
     <w:name w:val="Normal Table"/>
     <w:uiPriority w:val="99"/>
     <w:semiHidden/>
@@ -9599,16 +8569,16 @@
       </w:tblCellMar>
     </w:tblPr>
   </w:style>
-  <w:style w:type="numbering" w:default="1" w:styleId="Bezzoznamu">
+  <w:style w:type="numbering" w:default="1" w:styleId="NoList">
     <w:name w:val="No List"/>
     <w:uiPriority w:val="99"/>
     <w:semiHidden/>
     <w:unhideWhenUsed/>
   </w:style>
-  <w:style w:type="character" w:customStyle="1" w:styleId="Nadpis1Char">
-    <w:name w:val="Nadpis 1 Char"/>
-    <w:basedOn w:val="Predvolenpsmoodseku"/>
-    <w:link w:val="Nadpis1"/>
+  <w:style w:type="character" w:customStyle="1" w:styleId="Heading1Char">
+    <w:name w:val="Heading 1 Char"/>
+    <w:basedOn w:val="DefaultParagraphFont"/>
+    <w:link w:val="Heading1"/>
     <w:uiPriority w:val="9"/>
     <w:rsid w:val="008F1ED2"/>
     <w:rPr>
@@ -9618,10 +8588,10 @@
       <w:szCs w:val="32"/>
     </w:rPr>
   </w:style>
-  <w:style w:type="character" w:customStyle="1" w:styleId="Nadpis2Char">
-    <w:name w:val="Nadpis 2 Char"/>
-    <w:basedOn w:val="Predvolenpsmoodseku"/>
-    <w:link w:val="Nadpis2"/>
+  <w:style w:type="character" w:customStyle="1" w:styleId="Heading2Char">
+    <w:name w:val="Heading 2 Char"/>
+    <w:basedOn w:val="DefaultParagraphFont"/>
+    <w:link w:val="Heading2"/>
     <w:uiPriority w:val="9"/>
     <w:rsid w:val="008F1ED2"/>
     <w:rPr>
@@ -9631,9 +8601,9 @@
       <w:szCs w:val="26"/>
     </w:rPr>
   </w:style>
-  <w:style w:type="paragraph" w:styleId="Odsekzoznamu">
+  <w:style w:type="paragraph" w:styleId="ListParagraph">
     <w:name w:val="List Paragraph"/>
-    <w:basedOn w:val="Normlny"/>
+    <w:basedOn w:val="Normal"/>
     <w:qFormat/>
     <w:rsid w:val="004E7B04"/>
     <w:pPr>
@@ -9643,8 +8613,8 @@
   </w:style>
   <w:style w:type="paragraph" w:customStyle="1" w:styleId="2Nadpis">
     <w:name w:val="2. Nadpis"/>
-    <w:basedOn w:val="Nadpis2"/>
-    <w:next w:val="Normlny"/>
+    <w:basedOn w:val="Heading2"/>
+    <w:next w:val="Normal"/>
     <w:link w:val="2NadpisChar"/>
     <w:qFormat/>
     <w:rsid w:val="004E7B04"/>
@@ -9657,8 +8627,8 @@
   </w:style>
   <w:style w:type="paragraph" w:customStyle="1" w:styleId="1Nadpis">
     <w:name w:val="1. Nadpis"/>
-    <w:basedOn w:val="Nadpis1"/>
-    <w:next w:val="Normlny"/>
+    <w:basedOn w:val="Heading1"/>
+    <w:next w:val="Normal"/>
     <w:link w:val="1NadpisChar"/>
     <w:qFormat/>
     <w:rsid w:val="00281A87"/>
@@ -9671,7 +8641,7 @@
   </w:style>
   <w:style w:type="character" w:customStyle="1" w:styleId="2NadpisChar">
     <w:name w:val="2. Nadpis Char"/>
-    <w:basedOn w:val="Nadpis2Char"/>
+    <w:basedOn w:val="Heading2Char"/>
     <w:link w:val="2Nadpis"/>
     <w:rsid w:val="004E7B04"/>
     <w:rPr>
@@ -9681,10 +8651,10 @@
       <w:szCs w:val="26"/>
     </w:rPr>
   </w:style>
-  <w:style w:type="character" w:customStyle="1" w:styleId="Nadpis3Char">
-    <w:name w:val="Nadpis 3 Char"/>
-    <w:basedOn w:val="Predvolenpsmoodseku"/>
-    <w:link w:val="Nadpis3"/>
+  <w:style w:type="character" w:customStyle="1" w:styleId="Heading3Char">
+    <w:name w:val="Heading 3 Char"/>
+    <w:basedOn w:val="DefaultParagraphFont"/>
+    <w:link w:val="Heading3"/>
     <w:uiPriority w:val="9"/>
     <w:rsid w:val="004E7B04"/>
     <w:rPr>
@@ -9696,7 +8666,7 @@
   </w:style>
   <w:style w:type="character" w:customStyle="1" w:styleId="1NadpisChar">
     <w:name w:val="1. Nadpis Char"/>
-    <w:basedOn w:val="Nadpis1Char"/>
+    <w:basedOn w:val="Heading1Char"/>
     <w:link w:val="1Nadpis"/>
     <w:rsid w:val="00281A87"/>
     <w:rPr>
@@ -9708,8 +8678,8 @@
   </w:style>
   <w:style w:type="paragraph" w:customStyle="1" w:styleId="3Nadpis">
     <w:name w:val="3. Nadpis"/>
-    <w:basedOn w:val="Nadpis3"/>
-    <w:next w:val="Normlny"/>
+    <w:basedOn w:val="Heading3"/>
+    <w:next w:val="Normal"/>
     <w:link w:val="3NadpisChar"/>
     <w:qFormat/>
     <w:rsid w:val="004E7B04"/>
@@ -9724,10 +8694,10 @@
       <w:color w:val="auto"/>
     </w:rPr>
   </w:style>
-  <w:style w:type="character" w:customStyle="1" w:styleId="Nadpis4Char">
-    <w:name w:val="Nadpis 4 Char"/>
-    <w:basedOn w:val="Predvolenpsmoodseku"/>
-    <w:link w:val="Nadpis4"/>
+  <w:style w:type="character" w:customStyle="1" w:styleId="Heading4Char">
+    <w:name w:val="Heading 4 Char"/>
+    <w:basedOn w:val="DefaultParagraphFont"/>
+    <w:link w:val="Heading4"/>
     <w:uiPriority w:val="9"/>
     <w:rsid w:val="004E7B04"/>
     <w:rPr>
@@ -9739,7 +8709,7 @@
   </w:style>
   <w:style w:type="character" w:customStyle="1" w:styleId="3NadpisChar">
     <w:name w:val="3. Nadpis Char"/>
-    <w:basedOn w:val="Nadpis3Char"/>
+    <w:basedOn w:val="Heading3Char"/>
     <w:link w:val="3Nadpis"/>
     <w:rsid w:val="004E7B04"/>
     <w:rPr>
@@ -9752,8 +8722,8 @@
   </w:style>
   <w:style w:type="paragraph" w:customStyle="1" w:styleId="4Nadpis">
     <w:name w:val="4. Nadpis"/>
-    <w:basedOn w:val="Nadpis4"/>
-    <w:next w:val="Normlny"/>
+    <w:basedOn w:val="Heading4"/>
+    <w:next w:val="Normal"/>
     <w:link w:val="4NadpisChar"/>
     <w:qFormat/>
     <w:rsid w:val="0077530D"/>
@@ -9769,9 +8739,9 @@
       <w:color w:val="auto"/>
     </w:rPr>
   </w:style>
-  <w:style w:type="table" w:styleId="Mriekatabuky">
+  <w:style w:type="table" w:styleId="TableGrid">
     <w:name w:val="Table Grid"/>
-    <w:basedOn w:val="Normlnatabuka"/>
+    <w:basedOn w:val="TableNormal"/>
     <w:uiPriority w:val="39"/>
     <w:rsid w:val="00B102B8"/>
     <w:pPr>
@@ -9797,7 +8767,7 @@
   </w:style>
   <w:style w:type="character" w:customStyle="1" w:styleId="4NadpisChar">
     <w:name w:val="4. Nadpis Char"/>
-    <w:basedOn w:val="Nadpis4Char"/>
+    <w:basedOn w:val="Heading4Char"/>
     <w:link w:val="4Nadpis"/>
     <w:rsid w:val="0077530D"/>
     <w:rPr>
@@ -9808,10 +8778,10 @@
       <w:color w:val="2E74B5" w:themeColor="accent1" w:themeShade="BF"/>
     </w:rPr>
   </w:style>
-  <w:style w:type="paragraph" w:styleId="Textbubliny">
+  <w:style w:type="paragraph" w:styleId="BalloonText">
     <w:name w:val="Balloon Text"/>
-    <w:basedOn w:val="Normlny"/>
-    <w:link w:val="TextbublinyChar"/>
+    <w:basedOn w:val="Normal"/>
+    <w:link w:val="BalloonTextChar"/>
     <w:uiPriority w:val="99"/>
     <w:semiHidden/>
     <w:unhideWhenUsed/>
@@ -9825,10 +8795,10 @@
       <w:szCs w:val="18"/>
     </w:rPr>
   </w:style>
-  <w:style w:type="character" w:customStyle="1" w:styleId="TextbublinyChar">
-    <w:name w:val="Text bubliny Char"/>
-    <w:basedOn w:val="Predvolenpsmoodseku"/>
-    <w:link w:val="Textbubliny"/>
+  <w:style w:type="character" w:customStyle="1" w:styleId="BalloonTextChar">
+    <w:name w:val="Balloon Text Char"/>
+    <w:basedOn w:val="DefaultParagraphFont"/>
+    <w:link w:val="BalloonText"/>
     <w:uiPriority w:val="99"/>
     <w:semiHidden/>
     <w:rsid w:val="00A3061D"/>
@@ -9838,10 +8808,10 @@
       <w:szCs w:val="18"/>
     </w:rPr>
   </w:style>
-  <w:style w:type="paragraph" w:styleId="Hlavikaobsahu">
+  <w:style w:type="paragraph" w:styleId="TOCHeading">
     <w:name w:val="TOC Heading"/>
-    <w:basedOn w:val="Nadpis1"/>
-    <w:next w:val="Normlny"/>
+    <w:basedOn w:val="Heading1"/>
+    <w:next w:val="Normal"/>
     <w:uiPriority w:val="39"/>
     <w:unhideWhenUsed/>
     <w:qFormat/>
@@ -9856,10 +8826,10 @@
       <w:lang w:eastAsia="sk-SK"/>
     </w:rPr>
   </w:style>
-  <w:style w:type="paragraph" w:styleId="Obsah1">
+  <w:style w:type="paragraph" w:styleId="TOC1">
     <w:name w:val="toc 1"/>
-    <w:basedOn w:val="Normlny"/>
-    <w:next w:val="Normlny"/>
+    <w:basedOn w:val="Normal"/>
+    <w:next w:val="Normal"/>
     <w:autoRedefine/>
     <w:uiPriority w:val="39"/>
     <w:unhideWhenUsed/>
@@ -9872,10 +8842,10 @@
       <w:spacing w:after="100"/>
     </w:pPr>
   </w:style>
-  <w:style w:type="paragraph" w:styleId="Obsah2">
+  <w:style w:type="paragraph" w:styleId="TOC2">
     <w:name w:val="toc 2"/>
-    <w:basedOn w:val="Normlny"/>
-    <w:next w:val="Normlny"/>
+    <w:basedOn w:val="Normal"/>
+    <w:next w:val="Normal"/>
     <w:autoRedefine/>
     <w:uiPriority w:val="39"/>
     <w:unhideWhenUsed/>
@@ -9885,10 +8855,10 @@
       <w:ind w:left="220"/>
     </w:pPr>
   </w:style>
-  <w:style w:type="paragraph" w:styleId="Obsah3">
+  <w:style w:type="paragraph" w:styleId="TOC3">
     <w:name w:val="toc 3"/>
-    <w:basedOn w:val="Normlny"/>
-    <w:next w:val="Normlny"/>
+    <w:basedOn w:val="Normal"/>
+    <w:next w:val="Normal"/>
     <w:autoRedefine/>
     <w:uiPriority w:val="39"/>
     <w:unhideWhenUsed/>
@@ -9898,9 +8868,9 @@
       <w:ind w:left="440"/>
     </w:pPr>
   </w:style>
-  <w:style w:type="character" w:styleId="Hypertextovprepojenie">
+  <w:style w:type="character" w:styleId="Hyperlink">
     <w:name w:val="Hyperlink"/>
-    <w:basedOn w:val="Predvolenpsmoodseku"/>
+    <w:basedOn w:val="DefaultParagraphFont"/>
     <w:uiPriority w:val="99"/>
     <w:unhideWhenUsed/>
     <w:rsid w:val="00DB0F9F"/>
@@ -9909,10 +8879,10 @@
       <w:u w:val="single"/>
     </w:rPr>
   </w:style>
-  <w:style w:type="paragraph" w:styleId="Hlavika">
+  <w:style w:type="paragraph" w:styleId="Header">
     <w:name w:val="header"/>
-    <w:basedOn w:val="Normlny"/>
-    <w:link w:val="HlavikaChar"/>
+    <w:basedOn w:val="Normal"/>
+    <w:link w:val="HeaderChar"/>
     <w:uiPriority w:val="99"/>
     <w:unhideWhenUsed/>
     <w:rsid w:val="00DB0F9F"/>
@@ -9924,17 +8894,17 @@
       <w:spacing w:after="0" w:line="240" w:lineRule="auto"/>
     </w:pPr>
   </w:style>
-  <w:style w:type="character" w:customStyle="1" w:styleId="HlavikaChar">
-    <w:name w:val="Hlavička Char"/>
-    <w:basedOn w:val="Predvolenpsmoodseku"/>
-    <w:link w:val="Hlavika"/>
+  <w:style w:type="character" w:customStyle="1" w:styleId="HeaderChar">
+    <w:name w:val="Header Char"/>
+    <w:basedOn w:val="DefaultParagraphFont"/>
+    <w:link w:val="Header"/>
     <w:uiPriority w:val="99"/>
     <w:rsid w:val="00DB0F9F"/>
   </w:style>
-  <w:style w:type="paragraph" w:styleId="Pta">
+  <w:style w:type="paragraph" w:styleId="Footer">
     <w:name w:val="footer"/>
-    <w:basedOn w:val="Normlny"/>
-    <w:link w:val="PtaChar"/>
+    <w:basedOn w:val="Normal"/>
+    <w:link w:val="FooterChar"/>
     <w:uiPriority w:val="99"/>
     <w:unhideWhenUsed/>
     <w:rsid w:val="00DB0F9F"/>
@@ -9946,17 +8916,17 @@
       <w:spacing w:after="0" w:line="240" w:lineRule="auto"/>
     </w:pPr>
   </w:style>
-  <w:style w:type="character" w:customStyle="1" w:styleId="PtaChar">
-    <w:name w:val="Päta Char"/>
-    <w:basedOn w:val="Predvolenpsmoodseku"/>
-    <w:link w:val="Pta"/>
+  <w:style w:type="character" w:customStyle="1" w:styleId="FooterChar">
+    <w:name w:val="Footer Char"/>
+    <w:basedOn w:val="DefaultParagraphFont"/>
+    <w:link w:val="Footer"/>
     <w:uiPriority w:val="99"/>
     <w:rsid w:val="00DB0F9F"/>
   </w:style>
-  <w:style w:type="paragraph" w:styleId="Popis">
+  <w:style w:type="paragraph" w:styleId="Caption">
     <w:name w:val="caption"/>
-    <w:basedOn w:val="Normlny"/>
-    <w:next w:val="Normlny"/>
+    <w:basedOn w:val="Normal"/>
+    <w:next w:val="Normal"/>
     <w:uiPriority w:val="35"/>
     <w:unhideWhenUsed/>
     <w:qFormat/>
@@ -9970,10 +8940,10 @@
       <w:szCs w:val="18"/>
     </w:rPr>
   </w:style>
-  <w:style w:type="paragraph" w:styleId="Zoznamobrzkov">
+  <w:style w:type="paragraph" w:styleId="TableofFigures">
     <w:name w:val="table of figures"/>
-    <w:basedOn w:val="Normlny"/>
-    <w:next w:val="Normlny"/>
+    <w:basedOn w:val="Normal"/>
+    <w:next w:val="Normal"/>
     <w:uiPriority w:val="99"/>
     <w:unhideWhenUsed/>
     <w:rsid w:val="001F79A8"/>
@@ -9983,20 +8953,20 @@
   </w:style>
   <w:style w:type="character" w:customStyle="1" w:styleId="st">
     <w:name w:val="st"/>
-    <w:basedOn w:val="Predvolenpsmoodseku"/>
+    <w:basedOn w:val="DefaultParagraphFont"/>
     <w:rsid w:val="000345FC"/>
   </w:style>
-  <w:style w:type="paragraph" w:styleId="Bibliografia">
+  <w:style w:type="paragraph" w:styleId="Bibliography">
     <w:name w:val="Bibliography"/>
-    <w:basedOn w:val="Normlny"/>
-    <w:next w:val="Normlny"/>
+    <w:basedOn w:val="Normal"/>
+    <w:next w:val="Normal"/>
     <w:uiPriority w:val="37"/>
     <w:unhideWhenUsed/>
     <w:rsid w:val="0030444E"/>
   </w:style>
   <w:style w:type="paragraph" w:customStyle="1" w:styleId="ZoznamLiteratury">
     <w:name w:val="Zoznam Literatury"/>
-    <w:basedOn w:val="Normlny"/>
+    <w:basedOn w:val="Normal"/>
     <w:rsid w:val="00941801"/>
     <w:pPr>
       <w:numPr>
@@ -10011,9 +8981,9 @@
       <w:szCs w:val="20"/>
     </w:rPr>
   </w:style>
-  <w:style w:type="paragraph" w:styleId="Normlnywebov">
+  <w:style w:type="paragraph" w:styleId="NormalWeb">
     <w:name w:val="Normal (Web)"/>
-    <w:basedOn w:val="Normlny"/>
+    <w:basedOn w:val="Normal"/>
     <w:uiPriority w:val="99"/>
     <w:semiHidden/>
     <w:unhideWhenUsed/>
@@ -10028,9 +8998,9 @@
       <w:lang w:eastAsia="sk-SK"/>
     </w:rPr>
   </w:style>
-  <w:style w:type="character" w:styleId="Odkaznakomentr">
+  <w:style w:type="character" w:styleId="CommentReference">
     <w:name w:val="annotation reference"/>
-    <w:basedOn w:val="Predvolenpsmoodseku"/>
+    <w:basedOn w:val="DefaultParagraphFont"/>
     <w:semiHidden/>
     <w:unhideWhenUsed/>
     <w:rsid w:val="005D28F2"/>
@@ -10039,10 +9009,10 @@
       <w:szCs w:val="16"/>
     </w:rPr>
   </w:style>
-  <w:style w:type="paragraph" w:styleId="Textkomentra">
+  <w:style w:type="paragraph" w:styleId="CommentText">
     <w:name w:val="annotation text"/>
-    <w:basedOn w:val="Normlny"/>
-    <w:link w:val="TextkomentraChar"/>
+    <w:basedOn w:val="Normal"/>
+    <w:link w:val="CommentTextChar"/>
     <w:semiHidden/>
     <w:unhideWhenUsed/>
     <w:rsid w:val="005D28F2"/>
@@ -10054,10 +9024,10 @@
       <w:szCs w:val="20"/>
     </w:rPr>
   </w:style>
-  <w:style w:type="character" w:customStyle="1" w:styleId="TextkomentraChar">
-    <w:name w:val="Text komentára Char"/>
-    <w:basedOn w:val="Predvolenpsmoodseku"/>
-    <w:link w:val="Textkomentra"/>
+  <w:style w:type="character" w:customStyle="1" w:styleId="CommentTextChar">
+    <w:name w:val="Comment Text Char"/>
+    <w:basedOn w:val="DefaultParagraphFont"/>
+    <w:link w:val="CommentText"/>
     <w:uiPriority w:val="99"/>
     <w:semiHidden/>
     <w:rsid w:val="005D28F2"/>
@@ -10066,11 +9036,11 @@
       <w:szCs w:val="20"/>
     </w:rPr>
   </w:style>
-  <w:style w:type="paragraph" w:styleId="Predmetkomentra">
+  <w:style w:type="paragraph" w:styleId="CommentSubject">
     <w:name w:val="annotation subject"/>
-    <w:basedOn w:val="Textkomentra"/>
-    <w:next w:val="Textkomentra"/>
-    <w:link w:val="PredmetkomentraChar"/>
+    <w:basedOn w:val="CommentText"/>
+    <w:next w:val="CommentText"/>
+    <w:link w:val="CommentSubjectChar"/>
     <w:uiPriority w:val="99"/>
     <w:semiHidden/>
     <w:unhideWhenUsed/>
@@ -10080,10 +9050,10 @@
       <w:bCs/>
     </w:rPr>
   </w:style>
-  <w:style w:type="character" w:customStyle="1" w:styleId="PredmetkomentraChar">
-    <w:name w:val="Predmet komentára Char"/>
-    <w:basedOn w:val="TextkomentraChar"/>
-    <w:link w:val="Predmetkomentra"/>
+  <w:style w:type="character" w:customStyle="1" w:styleId="CommentSubjectChar">
+    <w:name w:val="Comment Subject Char"/>
+    <w:basedOn w:val="CommentTextChar"/>
+    <w:link w:val="CommentSubject"/>
     <w:uiPriority w:val="99"/>
     <w:semiHidden/>
     <w:rsid w:val="005D28F2"/>
@@ -10094,9 +9064,9 @@
       <w:szCs w:val="20"/>
     </w:rPr>
   </w:style>
-  <w:style w:type="character" w:styleId="Zvraznenie">
+  <w:style w:type="character" w:styleId="Emphasis">
     <w:name w:val="Emphasis"/>
-    <w:basedOn w:val="Predvolenpsmoodseku"/>
+    <w:basedOn w:val="DefaultParagraphFont"/>
     <w:uiPriority w:val="20"/>
     <w:qFormat/>
     <w:rsid w:val="007F1DA3"/>
@@ -10105,9 +9075,9 @@
       <w:iCs/>
     </w:rPr>
   </w:style>
-  <w:style w:type="character" w:styleId="PouitHypertextovPrepojenie">
+  <w:style w:type="character" w:styleId="FollowedHyperlink">
     <w:name w:val="FollowedHyperlink"/>
-    <w:basedOn w:val="Predvolenpsmoodseku"/>
+    <w:basedOn w:val="DefaultParagraphFont"/>
     <w:uiPriority w:val="99"/>
     <w:semiHidden/>
     <w:unhideWhenUsed/>
@@ -10117,10 +9087,10 @@
       <w:u w:val="single"/>
     </w:rPr>
   </w:style>
-  <w:style w:type="paragraph" w:styleId="PredformtovanHTML">
+  <w:style w:type="paragraph" w:styleId="HTMLPreformatted">
     <w:name w:val="HTML Preformatted"/>
-    <w:basedOn w:val="Normlny"/>
-    <w:link w:val="PredformtovanHTMLChar"/>
+    <w:basedOn w:val="Normal"/>
+    <w:link w:val="HTMLPreformattedChar"/>
     <w:uiPriority w:val="99"/>
     <w:semiHidden/>
     <w:unhideWhenUsed/>
@@ -10153,10 +9123,10 @@
       <w:lang w:val="en-US"/>
     </w:rPr>
   </w:style>
-  <w:style w:type="character" w:customStyle="1" w:styleId="PredformtovanHTMLChar">
-    <w:name w:val="Predformátované HTML Char"/>
-    <w:basedOn w:val="Predvolenpsmoodseku"/>
-    <w:link w:val="PredformtovanHTML"/>
+  <w:style w:type="character" w:customStyle="1" w:styleId="HTMLPreformattedChar">
+    <w:name w:val="HTML Preformatted Char"/>
+    <w:basedOn w:val="DefaultParagraphFont"/>
+    <w:link w:val="HTMLPreformatted"/>
     <w:uiPriority w:val="99"/>
     <w:semiHidden/>
     <w:rsid w:val="009D01DD"/>
@@ -10553,7 +9523,7 @@
 </file>
 
 <file path=customXml/itemProps1.xml><?xml version="1.0" encoding="utf-8"?>
-<ds:datastoreItem xmlns:ds="http://schemas.openxmlformats.org/officeDocument/2006/customXml" ds:itemID="{BAE29B50-8185-46F3-81A1-57346B01C94A}">
+<ds:datastoreItem xmlns:ds="http://schemas.openxmlformats.org/officeDocument/2006/customXml" ds:itemID="{80B8F482-00AC-4026-9CA2-27F83873EA78}">
   <ds:schemaRefs>
     <ds:schemaRef ds:uri="http://schemas.openxmlformats.org/officeDocument/2006/bibliography"/>
   </ds:schemaRefs>

</xml_diff>